<commit_message>
exo algo 15/12 13h
</commit_message>
<xml_diff>
--- a/Algo/Algo 05 - ABC Exercices Algo - MD 2.0.0.docx
+++ b/Algo/Algo 05 - ABC Exercices Algo - MD 2.0.0.docx
@@ -9950,7 +9950,7 @@
           </mc:Choice>
           <mc:Fallback>
             <w:pict>
-              <v:group w14:anchorId="3AECE296" id="Group 8952" o:spid="_x0000_s1026" style="width:294.05pt;height:37.15pt;mso-position-horizontal-relative:char;mso-position-vertical-relative:line" coordsize="37345,4715" o:gfxdata="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">
+              <v:group w14:anchorId="2E62B73F" id="Group 8952" o:spid="_x0000_s1026" style="width:294.05pt;height:37.15pt;mso-position-horizontal-relative:char;mso-position-vertical-relative:line" coordsize="37345,4715" o:gfxdata="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">
                 <v:shape id="Picture 23" o:spid="_x0000_s1027" type="#_x0000_t75" style="position:absolute;top:2208;width:37345;height:2507;visibility:visible;mso-wrap-style:square" o:gfxdata="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">
                   <v:imagedata r:id="rId13" o:title=""/>
                 </v:shape>
@@ -10230,7 +10230,6 @@
           <w:docPartGallery w:val="Table of Contents"/>
         </w:docPartObj>
       </w:sdtPr>
-      <w:sdtEndPr/>
       <w:sdtContent>
         <w:p>
           <w:pPr>
@@ -12580,7 +12579,7 @@
           </mc:Choice>
           <mc:Fallback>
             <w:pict>
-              <v:group w14:anchorId="296547E2" id="Group 9393" o:spid="_x0000_s1026" style="width:29.8pt;height:.95pt;mso-position-horizontal-relative:char;mso-position-vertical-relative:line" coordsize="378257,12192" o:gfxdata="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">
+              <v:group w14:anchorId="348D2C85" id="Group 9393" o:spid="_x0000_s1026" style="width:29.8pt;height:.95pt;mso-position-horizontal-relative:char;mso-position-vertical-relative:line" coordsize="378257,12192" o:gfxdata="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">
                 <v:shape id="Shape 11539" o:spid="_x0000_s1027" style="position:absolute;width:378257;height:12192;visibility:visible;mso-wrap-style:square;v-text-anchor:top" coordsize="378257,12192" o:gfxdata="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" path="m,l378257,r,12192l,12192,,e" fillcolor="black" stroked="f" strokeweight="0">
                   <v:stroke miterlimit="83231f" joinstyle="miter"/>
                   <v:path arrowok="t" textboxrect="0,0,378257,12192"/>
@@ -17726,6 +17725,70 @@
           <w:color w:val="4472C4" w:themeColor="accent1"/>
         </w:rPr>
       </w:pPr>
+      <w:proofErr w:type="gramStart"/>
+      <w:r>
+        <w:rPr>
+          <w:b/>
+          <w:color w:val="4472C4" w:themeColor="accent1"/>
+        </w:rPr>
+        <w:t>min</w:t>
+      </w:r>
+      <w:proofErr w:type="gramEnd"/>
+      <w:r>
+        <w:rPr>
+          <w:b/>
+          <w:color w:val="4472C4" w:themeColor="accent1"/>
+        </w:rPr>
+        <w:t xml:space="preserve"> = 0</w:t>
+      </w:r>
+    </w:p>
+    <w:p>
+      <w:pPr>
+        <w:ind w:left="-5"/>
+        <w:rPr>
+          <w:b/>
+          <w:color w:val="4472C4" w:themeColor="accent1"/>
+        </w:rPr>
+      </w:pPr>
+      <w:r>
+        <w:rPr>
+          <w:b/>
+          <w:color w:val="4472C4" w:themeColor="accent1"/>
+        </w:rPr>
+        <w:tab/>
+      </w:r>
+      <w:r>
+        <w:rPr>
+          <w:b/>
+          <w:color w:val="4472C4" w:themeColor="accent1"/>
+        </w:rPr>
+        <w:tab/>
+      </w:r>
+      <w:proofErr w:type="gramStart"/>
+      <w:r>
+        <w:rPr>
+          <w:b/>
+          <w:color w:val="4472C4" w:themeColor="accent1"/>
+        </w:rPr>
+        <w:t>max</w:t>
+      </w:r>
+      <w:proofErr w:type="gramEnd"/>
+      <w:r>
+        <w:rPr>
+          <w:b/>
+          <w:color w:val="4472C4" w:themeColor="accent1"/>
+        </w:rPr>
+        <w:t xml:space="preserve"> = 100</w:t>
+      </w:r>
+    </w:p>
+    <w:p>
+      <w:pPr>
+        <w:ind w:left="-5"/>
+        <w:rPr>
+          <w:b/>
+          <w:color w:val="4472C4" w:themeColor="accent1"/>
+        </w:rPr>
+      </w:pPr>
     </w:p>
     <w:p>
       <w:pPr>
@@ -17939,11 +18002,41 @@
         </w:rPr>
         <w:tab/>
       </w:r>
-      <w:r>
+    </w:p>
+    <w:p>
+      <w:pPr>
+        <w:ind w:left="-5"/>
         <w:rPr>
           <w:b/>
           <w:color w:val="4472C4" w:themeColor="accent1"/>
         </w:rPr>
+      </w:pPr>
+      <w:r>
+        <w:rPr>
+          <w:b/>
+          <w:color w:val="4472C4" w:themeColor="accent1"/>
+        </w:rPr>
+        <w:tab/>
+      </w:r>
+      <w:r>
+        <w:rPr>
+          <w:b/>
+          <w:color w:val="4472C4" w:themeColor="accent1"/>
+        </w:rPr>
+        <w:tab/>
+      </w:r>
+      <w:r>
+        <w:rPr>
+          <w:b/>
+          <w:color w:val="4472C4" w:themeColor="accent1"/>
+        </w:rPr>
+        <w:tab/>
+      </w:r>
+      <w:r>
+        <w:rPr>
+          <w:b/>
+          <w:color w:val="4472C4" w:themeColor="accent1"/>
+        </w:rPr>
         <w:t xml:space="preserve"> </w:t>
       </w:r>
       <w:r>
@@ -17970,19 +18063,47 @@
     </w:p>
     <w:p>
       <w:pPr>
-        <w:ind w:left="703" w:firstLine="713"/>
+        <w:ind w:left="-5"/>
         <w:rPr>
           <w:b/>
           <w:color w:val="4472C4" w:themeColor="accent1"/>
         </w:rPr>
       </w:pPr>
+      <w:r>
+        <w:rPr>
+          <w:b/>
+          <w:color w:val="4472C4" w:themeColor="accent1"/>
+        </w:rPr>
+        <w:tab/>
+      </w:r>
+      <w:r>
+        <w:rPr>
+          <w:b/>
+          <w:color w:val="4472C4" w:themeColor="accent1"/>
+        </w:rPr>
+        <w:tab/>
+      </w:r>
+      <w:r>
+        <w:rPr>
+          <w:b/>
+          <w:color w:val="4472C4" w:themeColor="accent1"/>
+        </w:rPr>
+        <w:tab/>
+      </w:r>
+      <w:r>
+        <w:rPr>
+          <w:b/>
+          <w:color w:val="4472C4" w:themeColor="accent1"/>
+        </w:rPr>
+        <w:tab/>
+      </w:r>
       <w:proofErr w:type="gramStart"/>
       <w:r>
         <w:rPr>
           <w:b/>
           <w:color w:val="4472C4" w:themeColor="accent1"/>
         </w:rPr>
-        <w:t>écrire</w:t>
+        <w:t>min</w:t>
       </w:r>
       <w:proofErr w:type="gramEnd"/>
       <w:r>
@@ -17997,8 +18118,91 @@
           <w:b/>
           <w:color w:val="4472C4" w:themeColor="accent1"/>
         </w:rPr>
-        <w:t>« saisissez nouveau nombre entre » P « et 100 »</w:t>
-      </w:r>
+        <w:sym w:font="Wingdings" w:char="F0DF"/>
+      </w:r>
+      <w:r>
+        <w:rPr>
+          <w:b/>
+          <w:color w:val="4472C4" w:themeColor="accent1"/>
+        </w:rPr>
+        <w:t xml:space="preserve"> P</w:t>
+      </w:r>
+    </w:p>
+    <w:p>
+      <w:pPr>
+        <w:ind w:left="-5"/>
+        <w:rPr>
+          <w:b/>
+          <w:color w:val="4472C4" w:themeColor="accent1"/>
+        </w:rPr>
+      </w:pPr>
+      <w:r>
+        <w:rPr>
+          <w:b/>
+          <w:color w:val="4472C4" w:themeColor="accent1"/>
+        </w:rPr>
+        <w:tab/>
+      </w:r>
+      <w:r>
+        <w:rPr>
+          <w:b/>
+          <w:color w:val="4472C4" w:themeColor="accent1"/>
+        </w:rPr>
+        <w:tab/>
+      </w:r>
+      <w:r>
+        <w:rPr>
+          <w:b/>
+          <w:color w:val="4472C4" w:themeColor="accent1"/>
+        </w:rPr>
+        <w:tab/>
+      </w:r>
+      <w:r>
+        <w:rPr>
+          <w:b/>
+          <w:color w:val="4472C4" w:themeColor="accent1"/>
+        </w:rPr>
+        <w:tab/>
+      </w:r>
+      <w:proofErr w:type="gramStart"/>
+      <w:r>
+        <w:rPr>
+          <w:b/>
+          <w:color w:val="4472C4" w:themeColor="accent1"/>
+        </w:rPr>
+        <w:t>max</w:t>
+      </w:r>
+      <w:proofErr w:type="gramEnd"/>
+      <w:r>
+        <w:rPr>
+          <w:b/>
+          <w:color w:val="4472C4" w:themeColor="accent1"/>
+        </w:rPr>
+        <w:t xml:space="preserve"> </w:t>
+      </w:r>
+      <w:r>
+        <w:rPr>
+          <w:b/>
+          <w:color w:val="4472C4" w:themeColor="accent1"/>
+        </w:rPr>
+        <w:sym w:font="Wingdings" w:char="F0DF"/>
+      </w:r>
+      <w:r>
+        <w:rPr>
+          <w:b/>
+          <w:color w:val="4472C4" w:themeColor="accent1"/>
+        </w:rPr>
+        <w:t xml:space="preserve"> </w:t>
+      </w:r>
+      <w:proofErr w:type="spellStart"/>
+      <w:r>
+        <w:rPr>
+          <w:b/>
+          <w:color w:val="4472C4" w:themeColor="accent1"/>
+        </w:rPr>
+        <w:t>max</w:t>
+      </w:r>
+      <w:proofErr w:type="spellEnd"/>
     </w:p>
     <w:p>
       <w:pPr>
@@ -18033,18 +18237,170 @@
     </w:p>
     <w:p>
       <w:pPr>
-        <w:ind w:left="703" w:firstLine="713"/>
+        <w:ind w:left="-5"/>
         <w:rPr>
           <w:b/>
           <w:color w:val="4472C4" w:themeColor="accent1"/>
         </w:rPr>
       </w:pPr>
+      <w:r>
+        <w:rPr>
+          <w:b/>
+          <w:color w:val="4472C4" w:themeColor="accent1"/>
+        </w:rPr>
+        <w:tab/>
+      </w:r>
+      <w:r>
+        <w:rPr>
+          <w:b/>
+          <w:color w:val="4472C4" w:themeColor="accent1"/>
+        </w:rPr>
+        <w:tab/>
+      </w:r>
+      <w:r>
+        <w:rPr>
+          <w:b/>
+          <w:color w:val="4472C4" w:themeColor="accent1"/>
+        </w:rPr>
+        <w:tab/>
+      </w:r>
+      <w:r>
+        <w:rPr>
+          <w:b/>
+          <w:color w:val="4472C4" w:themeColor="accent1"/>
+        </w:rPr>
+        <w:tab/>
+      </w:r>
       <w:proofErr w:type="gramStart"/>
       <w:r>
         <w:rPr>
           <w:b/>
           <w:color w:val="4472C4" w:themeColor="accent1"/>
         </w:rPr>
+        <w:t>min</w:t>
+      </w:r>
+      <w:proofErr w:type="gramEnd"/>
+      <w:r>
+        <w:rPr>
+          <w:b/>
+          <w:color w:val="4472C4" w:themeColor="accent1"/>
+        </w:rPr>
+        <w:t xml:space="preserve"> </w:t>
+      </w:r>
+      <w:r>
+        <w:rPr>
+          <w:b/>
+          <w:color w:val="4472C4" w:themeColor="accent1"/>
+        </w:rPr>
+        <w:sym w:font="Wingdings" w:char="F0DF"/>
+      </w:r>
+      <w:r>
+        <w:rPr>
+          <w:b/>
+          <w:color w:val="4472C4" w:themeColor="accent1"/>
+        </w:rPr>
+        <w:t xml:space="preserve"> </w:t>
+      </w:r>
+      <w:proofErr w:type="spellStart"/>
+      <w:r>
+        <w:rPr>
+          <w:b/>
+          <w:color w:val="4472C4" w:themeColor="accent1"/>
+        </w:rPr>
+        <w:t>min</w:t>
+      </w:r>
+      <w:proofErr w:type="spellEnd"/>
+    </w:p>
+    <w:p>
+      <w:pPr>
+        <w:ind w:left="-5"/>
+        <w:rPr>
+          <w:b/>
+          <w:color w:val="4472C4" w:themeColor="accent1"/>
+        </w:rPr>
+      </w:pPr>
+      <w:r>
+        <w:rPr>
+          <w:b/>
+          <w:color w:val="4472C4" w:themeColor="accent1"/>
+        </w:rPr>
+        <w:tab/>
+      </w:r>
+      <w:r>
+        <w:rPr>
+          <w:b/>
+          <w:color w:val="4472C4" w:themeColor="accent1"/>
+        </w:rPr>
+        <w:tab/>
+      </w:r>
+      <w:r>
+        <w:rPr>
+          <w:b/>
+          <w:color w:val="4472C4" w:themeColor="accent1"/>
+        </w:rPr>
+        <w:tab/>
+      </w:r>
+      <w:r>
+        <w:rPr>
+          <w:b/>
+          <w:color w:val="4472C4" w:themeColor="accent1"/>
+        </w:rPr>
+        <w:tab/>
+      </w:r>
+      <w:proofErr w:type="gramStart"/>
+      <w:r>
+        <w:rPr>
+          <w:b/>
+          <w:color w:val="4472C4" w:themeColor="accent1"/>
+        </w:rPr>
+        <w:t>max</w:t>
+      </w:r>
+      <w:proofErr w:type="gramEnd"/>
+      <w:r>
+        <w:rPr>
+          <w:b/>
+          <w:color w:val="4472C4" w:themeColor="accent1"/>
+        </w:rPr>
+        <w:t xml:space="preserve"> </w:t>
+      </w:r>
+      <w:r>
+        <w:rPr>
+          <w:b/>
+          <w:color w:val="4472C4" w:themeColor="accent1"/>
+        </w:rPr>
+        <w:sym w:font="Wingdings" w:char="F0DF"/>
+      </w:r>
+      <w:r>
+        <w:rPr>
+          <w:b/>
+          <w:color w:val="4472C4" w:themeColor="accent1"/>
+        </w:rPr>
+        <w:t xml:space="preserve"> P</w:t>
+      </w:r>
+    </w:p>
+    <w:p>
+      <w:pPr>
+        <w:ind w:left="-5"/>
+        <w:rPr>
+          <w:b/>
+          <w:color w:val="4472C4" w:themeColor="accent1"/>
+        </w:rPr>
+      </w:pPr>
+    </w:p>
+    <w:p>
+      <w:pPr>
+        <w:ind w:firstLine="698"/>
+        <w:rPr>
+          <w:b/>
+          <w:color w:val="4472C4" w:themeColor="accent1"/>
+        </w:rPr>
+      </w:pPr>
+      <w:proofErr w:type="gramStart"/>
+      <w:r>
+        <w:rPr>
+          <w:b/>
+          <w:color w:val="4472C4" w:themeColor="accent1"/>
+        </w:rPr>
         <w:t>é</w:t>
       </w:r>
       <w:r>
@@ -18060,7 +18416,28 @@
           <w:b/>
           <w:color w:val="4472C4" w:themeColor="accent1"/>
         </w:rPr>
-        <w:t xml:space="preserve"> « saisissez nouveau nombre entre 0 et » P</w:t>
+        <w:t xml:space="preserve"> « saisissez nouveau nombre entre</w:t>
+      </w:r>
+      <w:r>
+        <w:rPr>
+          <w:b/>
+          <w:color w:val="4472C4" w:themeColor="accent1"/>
+        </w:rPr>
+        <w:t> » min « </w:t>
+      </w:r>
+      <w:r>
+        <w:rPr>
+          <w:b/>
+          <w:color w:val="4472C4" w:themeColor="accent1"/>
+        </w:rPr>
+        <w:t>et »</w:t>
+      </w:r>
+      <w:r>
+        <w:rPr>
+          <w:b/>
+          <w:color w:val="4472C4" w:themeColor="accent1"/>
+        </w:rPr>
+        <w:t xml:space="preserve"> max</w:t>
       </w:r>
     </w:p>
     <w:p>
@@ -18105,6 +18482,13 @@
           <w:b/>
           <w:color w:val="4472C4" w:themeColor="accent1"/>
         </w:rPr>
+        <w:t>P = N</w:t>
+      </w:r>
+      <w:r>
+        <w:rPr>
+          <w:b/>
+          <w:color w:val="4472C4" w:themeColor="accent1"/>
+        </w:rPr>
         <w:tab/>
       </w:r>
       <w:r>
@@ -19620,6 +20004,7 @@
       </w:pPr>
       <w:bookmarkStart w:id="30" w:name="_Toc11042"/>
       <w:r>
+        <w:lastRenderedPageBreak/>
         <w:t xml:space="preserve">EXERCICE 3.3 : RECHERCHER UN NOMBRE DANS UN TABLEAU </w:t>
       </w:r>
       <w:bookmarkEnd w:id="30"/>
@@ -19692,7 +20077,6 @@
       </w:pPr>
       <w:bookmarkStart w:id="31" w:name="_Toc11043"/>
       <w:r>
-        <w:lastRenderedPageBreak/>
         <w:t xml:space="preserve">EXERCICE 3.4 : RECHERCHER UNE LETTRE DANS UNE CHAINE DE CARACTERES </w:t>
       </w:r>
       <w:bookmarkEnd w:id="31"/>

</xml_diff>

<commit_message>
Exo algo 15/12 17h + metadonnées eclipse
</commit_message>
<xml_diff>
--- a/Algo/Algo 05 - ABC Exercices Algo - MD 2.0.0.docx
+++ b/Algo/Algo 05 - ABC Exercices Algo - MD 2.0.0.docx
@@ -18192,17 +18192,8 @@
           <w:b/>
           <w:color w:val="4472C4" w:themeColor="accent1"/>
         </w:rPr>
-        <w:t xml:space="preserve"> </w:t>
-      </w:r>
-      <w:proofErr w:type="spellStart"/>
-      <w:r>
-        <w:rPr>
-          <w:b/>
-          <w:color w:val="4472C4" w:themeColor="accent1"/>
-        </w:rPr>
-        <w:t>max</w:t>
-      </w:r>
-      <w:proofErr w:type="spellEnd"/>
+        <w:t xml:space="preserve"> max</w:t>
+      </w:r>
     </w:p>
     <w:p>
       <w:pPr>
@@ -18299,17 +18290,8 @@
           <w:b/>
           <w:color w:val="4472C4" w:themeColor="accent1"/>
         </w:rPr>
-        <w:t xml:space="preserve"> </w:t>
-      </w:r>
-      <w:proofErr w:type="spellStart"/>
-      <w:r>
-        <w:rPr>
-          <w:b/>
-          <w:color w:val="4472C4" w:themeColor="accent1"/>
-        </w:rPr>
-        <w:t>min</w:t>
-      </w:r>
-      <w:proofErr w:type="spellEnd"/>
+        <w:t xml:space="preserve"> min</w:t>
+      </w:r>
     </w:p>
     <w:p>
       <w:pPr>
@@ -18620,543 +18602,24 @@
         <w:ind w:left="-5"/>
         <w:rPr>
           <w:b/>
-          <w:color w:val="808080" w:themeColor="background1" w:themeShade="80"/>
-        </w:rPr>
-      </w:pPr>
-      <w:r>
-        <w:rPr>
-          <w:b/>
-          <w:color w:val="808080" w:themeColor="background1" w:themeShade="80"/>
-        </w:rPr>
-        <w:t>Vérifier si P est entre O et 100</w:t>
-      </w:r>
+          <w:color w:val="4472C4" w:themeColor="accent1"/>
+        </w:rPr>
+      </w:pPr>
     </w:p>
     <w:p>
       <w:pPr>
         <w:ind w:left="-5"/>
         <w:rPr>
           <w:b/>
-          <w:color w:val="808080" w:themeColor="background1" w:themeShade="80"/>
-        </w:rPr>
-      </w:pPr>
-      <w:r>
-        <w:rPr>
-          <w:b/>
-          <w:color w:val="808080" w:themeColor="background1" w:themeShade="80"/>
-        </w:rPr>
-        <w:tab/>
-      </w:r>
-      <w:r>
-        <w:rPr>
-          <w:b/>
-          <w:color w:val="808080" w:themeColor="background1" w:themeShade="80"/>
-        </w:rPr>
-        <w:tab/>
-      </w:r>
-      <w:r>
-        <w:rPr>
-          <w:b/>
-          <w:color w:val="808080" w:themeColor="background1" w:themeShade="80"/>
-        </w:rPr>
-        <w:tab/>
-        <w:t xml:space="preserve">Sinon </w:t>
-      </w:r>
-      <w:r>
-        <w:rPr>
-          <w:b/>
-          <w:color w:val="808080" w:themeColor="background1" w:themeShade="80"/>
-        </w:rPr>
-        <w:t>retour à « Saisissez un nombre entre 0 et 100</w:t>
-      </w:r>
-      <w:r>
-        <w:rPr>
-          <w:b/>
-          <w:color w:val="808080" w:themeColor="background1" w:themeShade="80"/>
-        </w:rPr>
-        <w:t> »</w:t>
-      </w:r>
-    </w:p>
-    <w:p>
-      <w:pPr>
-        <w:ind w:left="-5"/>
-        <w:rPr>
-          <w:b/>
-          <w:color w:val="808080" w:themeColor="background1" w:themeShade="80"/>
-        </w:rPr>
-      </w:pPr>
-    </w:p>
-    <w:p>
-      <w:pPr>
-        <w:ind w:left="-5"/>
-        <w:rPr>
-          <w:b/>
-          <w:color w:val="808080" w:themeColor="background1" w:themeShade="80"/>
-        </w:rPr>
-      </w:pPr>
-      <w:r>
-        <w:rPr>
-          <w:b/>
-          <w:color w:val="808080" w:themeColor="background1" w:themeShade="80"/>
-        </w:rPr>
-        <w:t xml:space="preserve">Boucle </w:t>
-      </w:r>
-      <w:r>
-        <w:rPr>
-          <w:b/>
-          <w:color w:val="808080" w:themeColor="background1" w:themeShade="80"/>
-        </w:rPr>
-        <w:t>tant que</w:t>
-      </w:r>
-      <w:r>
-        <w:rPr>
-          <w:b/>
-          <w:color w:val="808080" w:themeColor="background1" w:themeShade="80"/>
-        </w:rPr>
-        <w:t xml:space="preserve"> </w:t>
-      </w:r>
-      <w:bookmarkStart w:id="26" w:name="_Hlk121985414"/>
-      <w:r>
-        <w:rPr>
-          <w:b/>
-          <w:color w:val="808080" w:themeColor="background1" w:themeShade="80"/>
-        </w:rPr>
-        <w:t>P&lt;</w:t>
-      </w:r>
-      <w:r>
-        <w:rPr>
-          <w:b/>
-          <w:color w:val="808080" w:themeColor="background1" w:themeShade="80"/>
-        </w:rPr>
-        <w:t xml:space="preserve"> N ou P &gt; N</w:t>
-      </w:r>
-      <w:bookmarkEnd w:id="26"/>
-    </w:p>
-    <w:p>
-      <w:pPr>
-        <w:ind w:left="-5"/>
-        <w:rPr>
-          <w:b/>
-          <w:color w:val="808080" w:themeColor="background1" w:themeShade="80"/>
-        </w:rPr>
-      </w:pPr>
-      <w:r>
-        <w:rPr>
-          <w:b/>
-          <w:color w:val="808080" w:themeColor="background1" w:themeShade="80"/>
-        </w:rPr>
-        <w:tab/>
-      </w:r>
-      <w:r>
-        <w:rPr>
-          <w:b/>
-          <w:color w:val="808080" w:themeColor="background1" w:themeShade="80"/>
-        </w:rPr>
-        <w:tab/>
-      </w:r>
-      <w:r>
-        <w:rPr>
-          <w:b/>
-          <w:color w:val="808080" w:themeColor="background1" w:themeShade="80"/>
-        </w:rPr>
-        <w:tab/>
-        <w:t>Alors Compteur</w:t>
-      </w:r>
-      <w:r>
-        <w:rPr>
-          <w:b/>
-          <w:color w:val="808080" w:themeColor="background1" w:themeShade="80"/>
-        </w:rPr>
-        <w:t xml:space="preserve"> +1</w:t>
-      </w:r>
-    </w:p>
-    <w:p>
-      <w:pPr>
-        <w:ind w:left="-5"/>
-        <w:rPr>
-          <w:b/>
-          <w:color w:val="808080" w:themeColor="background1" w:themeShade="80"/>
-        </w:rPr>
-      </w:pPr>
-      <w:r>
-        <w:rPr>
-          <w:b/>
-          <w:color w:val="808080" w:themeColor="background1" w:themeShade="80"/>
-        </w:rPr>
-        <w:tab/>
-      </w:r>
-      <w:r>
-        <w:rPr>
-          <w:b/>
-          <w:color w:val="808080" w:themeColor="background1" w:themeShade="80"/>
-        </w:rPr>
-        <w:tab/>
-      </w:r>
-      <w:r>
-        <w:rPr>
-          <w:b/>
-          <w:color w:val="808080" w:themeColor="background1" w:themeShade="80"/>
-        </w:rPr>
-        <w:tab/>
-        <w:t xml:space="preserve">SI </w:t>
-      </w:r>
-      <w:r>
-        <w:rPr>
-          <w:b/>
-          <w:color w:val="808080" w:themeColor="background1" w:themeShade="80"/>
-        </w:rPr>
-        <w:t>P</w:t>
-      </w:r>
-      <w:r>
-        <w:rPr>
-          <w:b/>
-          <w:color w:val="808080" w:themeColor="background1" w:themeShade="80"/>
-        </w:rPr>
-        <w:t xml:space="preserve">&lt;N Alors </w:t>
-      </w:r>
-    </w:p>
-    <w:p>
-      <w:pPr>
-        <w:ind w:left="-5"/>
-        <w:rPr>
-          <w:b/>
-          <w:color w:val="808080" w:themeColor="background1" w:themeShade="80"/>
-        </w:rPr>
-      </w:pPr>
-      <w:r>
-        <w:rPr>
-          <w:b/>
-          <w:color w:val="808080" w:themeColor="background1" w:themeShade="80"/>
-        </w:rPr>
-        <w:tab/>
-      </w:r>
-      <w:r>
-        <w:rPr>
-          <w:b/>
-          <w:color w:val="808080" w:themeColor="background1" w:themeShade="80"/>
-        </w:rPr>
-        <w:tab/>
-      </w:r>
-      <w:r>
-        <w:rPr>
-          <w:b/>
-          <w:color w:val="808080" w:themeColor="background1" w:themeShade="80"/>
-        </w:rPr>
-        <w:tab/>
-      </w:r>
-      <w:proofErr w:type="gramStart"/>
-      <w:r>
-        <w:rPr>
-          <w:b/>
-          <w:color w:val="808080" w:themeColor="background1" w:themeShade="80"/>
-        </w:rPr>
-        <w:t xml:space="preserve">Ecrire </w:t>
-      </w:r>
-      <w:r>
-        <w:rPr>
-          <w:b/>
-          <w:color w:val="808080" w:themeColor="background1" w:themeShade="80"/>
-        </w:rPr>
-        <w:t xml:space="preserve"> «</w:t>
-      </w:r>
-      <w:proofErr w:type="gramEnd"/>
-      <w:r>
-        <w:rPr>
-          <w:b/>
-          <w:color w:val="808080" w:themeColor="background1" w:themeShade="80"/>
-        </w:rPr>
-        <w:t> saisissez nouveau</w:t>
-      </w:r>
-      <w:r>
-        <w:rPr>
-          <w:b/>
-          <w:color w:val="808080" w:themeColor="background1" w:themeShade="80"/>
-        </w:rPr>
-        <w:t xml:space="preserve"> nombre entre »</w:t>
-      </w:r>
-      <w:r>
-        <w:rPr>
-          <w:b/>
-          <w:color w:val="808080" w:themeColor="background1" w:themeShade="80"/>
-        </w:rPr>
-        <w:t xml:space="preserve"> P « et 100 »</w:t>
-      </w:r>
-      <w:r>
-        <w:rPr>
-          <w:b/>
-          <w:color w:val="808080" w:themeColor="background1" w:themeShade="80"/>
-        </w:rPr>
-        <w:sym w:font="Wingdings" w:char="F0DF"/>
-      </w:r>
-      <w:r>
-        <w:rPr>
-          <w:b/>
-          <w:color w:val="808080" w:themeColor="background1" w:themeShade="80"/>
-        </w:rPr>
-        <w:t xml:space="preserve"> P</w:t>
-      </w:r>
-    </w:p>
-    <w:p>
-      <w:pPr>
-        <w:ind w:left="-5"/>
-        <w:rPr>
-          <w:b/>
-          <w:color w:val="808080" w:themeColor="background1" w:themeShade="80"/>
-        </w:rPr>
-      </w:pPr>
-      <w:r>
-        <w:rPr>
-          <w:b/>
-          <w:color w:val="808080" w:themeColor="background1" w:themeShade="80"/>
-        </w:rPr>
-        <w:tab/>
-      </w:r>
-      <w:r>
-        <w:rPr>
-          <w:b/>
-          <w:color w:val="808080" w:themeColor="background1" w:themeShade="80"/>
-        </w:rPr>
-        <w:tab/>
-      </w:r>
-      <w:r>
-        <w:rPr>
-          <w:b/>
-          <w:color w:val="808080" w:themeColor="background1" w:themeShade="80"/>
-        </w:rPr>
-        <w:tab/>
-        <w:t>SI P</w:t>
-      </w:r>
-      <w:r>
-        <w:rPr>
-          <w:b/>
-          <w:color w:val="808080" w:themeColor="background1" w:themeShade="80"/>
-        </w:rPr>
-        <w:t>&gt;</w:t>
-      </w:r>
-      <w:r>
-        <w:rPr>
-          <w:b/>
-          <w:color w:val="808080" w:themeColor="background1" w:themeShade="80"/>
-        </w:rPr>
-        <w:t xml:space="preserve">N Alors </w:t>
-      </w:r>
-    </w:p>
-    <w:p>
-      <w:pPr>
-        <w:ind w:left="-5"/>
-        <w:rPr>
-          <w:b/>
-          <w:color w:val="808080" w:themeColor="background1" w:themeShade="80"/>
-        </w:rPr>
-      </w:pPr>
-      <w:r>
-        <w:rPr>
-          <w:b/>
-          <w:color w:val="808080" w:themeColor="background1" w:themeShade="80"/>
-        </w:rPr>
-        <w:tab/>
-      </w:r>
-      <w:r>
-        <w:rPr>
-          <w:b/>
-          <w:color w:val="808080" w:themeColor="background1" w:themeShade="80"/>
-        </w:rPr>
-        <w:tab/>
-      </w:r>
-      <w:r>
-        <w:rPr>
-          <w:b/>
-          <w:color w:val="808080" w:themeColor="background1" w:themeShade="80"/>
-        </w:rPr>
-        <w:tab/>
-      </w:r>
-      <w:proofErr w:type="gramStart"/>
-      <w:r>
-        <w:rPr>
-          <w:b/>
-          <w:color w:val="808080" w:themeColor="background1" w:themeShade="80"/>
-        </w:rPr>
-        <w:t>Ecrire  «</w:t>
-      </w:r>
-      <w:proofErr w:type="gramEnd"/>
-      <w:r>
-        <w:rPr>
-          <w:b/>
-          <w:color w:val="808080" w:themeColor="background1" w:themeShade="80"/>
-        </w:rPr>
-        <w:t xml:space="preserve"> saisissez nouveau nombre entre </w:t>
-      </w:r>
-      <w:r>
-        <w:rPr>
-          <w:b/>
-          <w:color w:val="808080" w:themeColor="background1" w:themeShade="80"/>
-        </w:rPr>
-        <w:t xml:space="preserve">0 et » P </w:t>
-      </w:r>
-      <w:r>
-        <w:rPr>
-          <w:b/>
-          <w:color w:val="808080" w:themeColor="background1" w:themeShade="80"/>
-        </w:rPr>
-        <w:sym w:font="Wingdings" w:char="F0DF"/>
-      </w:r>
-      <w:r>
-        <w:rPr>
-          <w:b/>
-          <w:color w:val="808080" w:themeColor="background1" w:themeShade="80"/>
-        </w:rPr>
-        <w:t xml:space="preserve"> </w:t>
-      </w:r>
-      <w:proofErr w:type="spellStart"/>
-      <w:r>
-        <w:rPr>
-          <w:b/>
-          <w:color w:val="808080" w:themeColor="background1" w:themeShade="80"/>
-        </w:rPr>
-        <w:t>P</w:t>
-      </w:r>
-      <w:proofErr w:type="spellEnd"/>
-    </w:p>
-    <w:p>
-      <w:pPr>
-        <w:ind w:left="-5"/>
-        <w:rPr>
-          <w:b/>
-          <w:color w:val="808080" w:themeColor="background1" w:themeShade="80"/>
-        </w:rPr>
-      </w:pPr>
-    </w:p>
-    <w:p>
-      <w:pPr>
-        <w:ind w:left="-5"/>
-        <w:rPr>
-          <w:b/>
-          <w:color w:val="808080" w:themeColor="background1" w:themeShade="80"/>
-        </w:rPr>
-      </w:pPr>
-      <w:r>
-        <w:rPr>
-          <w:b/>
-          <w:color w:val="808080" w:themeColor="background1" w:themeShade="80"/>
-        </w:rPr>
-        <w:t>Quand P=</w:t>
-      </w:r>
-      <w:r>
-        <w:rPr>
-          <w:b/>
-          <w:color w:val="808080" w:themeColor="background1" w:themeShade="80"/>
-        </w:rPr>
-        <w:t xml:space="preserve">N </w:t>
-      </w:r>
-      <w:r>
-        <w:rPr>
-          <w:b/>
-          <w:color w:val="808080" w:themeColor="background1" w:themeShade="80"/>
-        </w:rPr>
-        <w:tab/>
-      </w:r>
-    </w:p>
-    <w:p>
-      <w:pPr>
-        <w:ind w:left="-5"/>
-        <w:rPr>
-          <w:b/>
-          <w:color w:val="808080" w:themeColor="background1" w:themeShade="80"/>
-        </w:rPr>
-      </w:pPr>
-      <w:r>
-        <w:rPr>
-          <w:b/>
-          <w:color w:val="808080" w:themeColor="background1" w:themeShade="80"/>
-        </w:rPr>
-        <w:tab/>
-      </w:r>
-      <w:r>
-        <w:rPr>
-          <w:b/>
-          <w:color w:val="808080" w:themeColor="background1" w:themeShade="80"/>
-        </w:rPr>
-        <w:tab/>
-      </w:r>
-      <w:r>
-        <w:rPr>
-          <w:b/>
-          <w:color w:val="808080" w:themeColor="background1" w:themeShade="80"/>
-        </w:rPr>
-        <w:tab/>
-      </w:r>
-      <w:bookmarkStart w:id="27" w:name="_Hlk121985722"/>
-      <w:r>
-        <w:rPr>
-          <w:b/>
-          <w:color w:val="808080" w:themeColor="background1" w:themeShade="80"/>
-        </w:rPr>
-        <w:t xml:space="preserve">Afficher "Bravo vous avez trouvé en » </w:t>
-      </w:r>
-      <w:r>
-        <w:rPr>
-          <w:b/>
-          <w:color w:val="808080" w:themeColor="background1" w:themeShade="80"/>
-        </w:rPr>
-        <w:t>compteur «</w:t>
-      </w:r>
-      <w:r>
-        <w:rPr>
-          <w:b/>
-          <w:color w:val="808080" w:themeColor="background1" w:themeShade="80"/>
-        </w:rPr>
-        <w:t> essais".</w:t>
-      </w:r>
-    </w:p>
-    <w:p>
-      <w:pPr>
-        <w:ind w:left="-5"/>
-        <w:rPr>
-          <w:b/>
+          <w:color w:val="70AD47" w:themeColor="accent6"/>
+        </w:rPr>
+      </w:pPr>
+    </w:p>
+    <w:p>
+      <w:pPr>
+        <w:ind w:left="0" w:firstLine="0"/>
+        <w:rPr>
           <w:color w:val="4472C4" w:themeColor="accent1"/>
-        </w:rPr>
-      </w:pPr>
-    </w:p>
-    <w:bookmarkEnd w:id="27"/>
-    <w:p>
-      <w:pPr>
-        <w:ind w:left="-5"/>
-        <w:rPr>
-          <w:b/>
-          <w:color w:val="4472C4" w:themeColor="accent1"/>
-        </w:rPr>
-      </w:pPr>
-      <w:r>
-        <w:rPr>
-          <w:b/>
-          <w:color w:val="4472C4" w:themeColor="accent1"/>
-        </w:rPr>
-        <w:t xml:space="preserve">Fin </w:t>
-      </w:r>
-    </w:p>
-    <w:p>
-      <w:pPr>
-        <w:ind w:left="-5"/>
-        <w:rPr>
-          <w:b/>
-          <w:color w:val="4472C4" w:themeColor="accent1"/>
-        </w:rPr>
-      </w:pPr>
-    </w:p>
-    <w:p>
-      <w:pPr>
-        <w:ind w:left="-5"/>
-        <w:rPr>
-          <w:b/>
-          <w:color w:val="4472C4" w:themeColor="accent1"/>
-        </w:rPr>
-      </w:pPr>
-    </w:p>
-    <w:p>
-      <w:pPr>
-        <w:ind w:left="-5"/>
-        <w:rPr>
-          <w:b/>
-          <w:color w:val="70AD47" w:themeColor="accent6"/>
         </w:rPr>
       </w:pPr>
     </w:p>
@@ -19185,11 +18648,12 @@
         <w:pStyle w:val="Titre2"/>
         <w:ind w:left="-5"/>
       </w:pPr>
-      <w:bookmarkStart w:id="28" w:name="_Toc11041"/>
-      <w:r>
+      <w:bookmarkStart w:id="26" w:name="_Toc11041"/>
+      <w:r>
+        <w:lastRenderedPageBreak/>
         <w:t xml:space="preserve">EXERCICE 3.2 : BARNABE FAIT SES COURSES </w:t>
       </w:r>
-      <w:bookmarkEnd w:id="28"/>
+      <w:bookmarkEnd w:id="26"/>
     </w:p>
     <w:p>
       <w:pPr>
@@ -19289,8 +18753,17 @@
     <w:p>
       <w:pPr>
         <w:spacing w:after="17" w:line="259" w:lineRule="auto"/>
-        <w:ind w:left="-5"/>
-      </w:pPr>
+        <w:ind w:left="0" w:firstLine="0"/>
+        <w:rPr>
+          <w:color w:val="808080" w:themeColor="background1" w:themeShade="80"/>
+        </w:rPr>
+      </w:pPr>
+      <w:r>
+        <w:rPr>
+          <w:color w:val="808080" w:themeColor="background1" w:themeShade="80"/>
+        </w:rPr>
+        <w:t xml:space="preserve">Répéter </w:t>
+      </w:r>
     </w:p>
     <w:p>
       <w:pPr>
@@ -19300,23 +18773,37 @@
           <w:color w:val="808080" w:themeColor="background1" w:themeShade="80"/>
         </w:rPr>
       </w:pPr>
+      <w:bookmarkStart w:id="27" w:name="_Hlk121986746"/>
+      <w:bookmarkStart w:id="28" w:name="_Hlk122010193"/>
       <w:r>
         <w:rPr>
           <w:color w:val="808080" w:themeColor="background1" w:themeShade="80"/>
         </w:rPr>
-        <w:t xml:space="preserve">Boucle </w:t>
+        <w:t xml:space="preserve">S </w:t>
       </w:r>
       <w:r>
         <w:rPr>
           <w:color w:val="808080" w:themeColor="background1" w:themeShade="80"/>
         </w:rPr>
-        <w:t xml:space="preserve">/ </w:t>
+        <w:sym w:font="Wingdings" w:char="F0DF"/>
       </w:r>
       <w:r>
         <w:rPr>
           <w:color w:val="808080" w:themeColor="background1" w:themeShade="80"/>
         </w:rPr>
-        <w:t xml:space="preserve">incrémentation </w:t>
+        <w:t xml:space="preserve"> S/2 </w:t>
+      </w:r>
+      <w:r>
+        <w:rPr>
+          <w:color w:val="808080" w:themeColor="background1" w:themeShade="80"/>
+        </w:rPr>
+        <w:t>+</w:t>
+      </w:r>
+      <w:r>
+        <w:rPr>
+          <w:color w:val="808080" w:themeColor="background1" w:themeShade="80"/>
+        </w:rPr>
+        <w:t xml:space="preserve">1 </w:t>
       </w:r>
     </w:p>
     <w:p>
@@ -19327,7 +18814,51 @@
           <w:color w:val="808080" w:themeColor="background1" w:themeShade="80"/>
         </w:rPr>
       </w:pPr>
-    </w:p>
+      <w:bookmarkStart w:id="29" w:name="_Hlk122010110"/>
+      <w:bookmarkEnd w:id="28"/>
+      <w:proofErr w:type="spellStart"/>
+      <w:r>
+        <w:rPr>
+          <w:color w:val="808080" w:themeColor="background1" w:themeShade="80"/>
+        </w:rPr>
+        <w:t>Mag</w:t>
+      </w:r>
+      <w:proofErr w:type="spellEnd"/>
+      <w:r>
+        <w:rPr>
+          <w:color w:val="808080" w:themeColor="background1" w:themeShade="80"/>
+        </w:rPr>
+        <w:t xml:space="preserve"> </w:t>
+      </w:r>
+      <w:r>
+        <w:rPr>
+          <w:color w:val="808080" w:themeColor="background1" w:themeShade="80"/>
+        </w:rPr>
+        <w:sym w:font="Wingdings" w:char="F0DF"/>
+      </w:r>
+      <w:r>
+        <w:rPr>
+          <w:color w:val="808080" w:themeColor="background1" w:themeShade="80"/>
+        </w:rPr>
+        <w:t xml:space="preserve"> </w:t>
+      </w:r>
+      <w:proofErr w:type="spellStart"/>
+      <w:r>
+        <w:rPr>
+          <w:color w:val="808080" w:themeColor="background1" w:themeShade="80"/>
+        </w:rPr>
+        <w:t>Mag</w:t>
+      </w:r>
+      <w:proofErr w:type="spellEnd"/>
+      <w:r>
+        <w:rPr>
+          <w:color w:val="808080" w:themeColor="background1" w:themeShade="80"/>
+        </w:rPr>
+        <w:t xml:space="preserve"> +1</w:t>
+      </w:r>
+    </w:p>
+    <w:bookmarkEnd w:id="27"/>
+    <w:bookmarkEnd w:id="29"/>
     <w:p>
       <w:pPr>
         <w:spacing w:after="17" w:line="259" w:lineRule="auto"/>
@@ -19340,7 +18871,31 @@
         <w:rPr>
           <w:color w:val="808080" w:themeColor="background1" w:themeShade="80"/>
         </w:rPr>
-        <w:t>S : somme</w:t>
+        <w:t>Tant que S &gt;</w:t>
+      </w:r>
+      <w:r>
+        <w:rPr>
+          <w:color w:val="808080" w:themeColor="background1" w:themeShade="80"/>
+        </w:rPr>
+        <w:t>=</w:t>
+      </w:r>
+      <w:r>
+        <w:rPr>
+          <w:color w:val="808080" w:themeColor="background1" w:themeShade="80"/>
+        </w:rPr>
+        <w:t xml:space="preserve"> </w:t>
+      </w:r>
+      <w:r>
+        <w:rPr>
+          <w:color w:val="808080" w:themeColor="background1" w:themeShade="80"/>
+        </w:rPr>
+        <w:t>1</w:t>
+      </w:r>
+      <w:r>
+        <w:rPr>
+          <w:color w:val="808080" w:themeColor="background1" w:themeShade="80"/>
+        </w:rPr>
+        <w:t xml:space="preserve"> </w:t>
       </w:r>
     </w:p>
     <w:p>
@@ -19351,6 +18906,48 @@
           <w:color w:val="808080" w:themeColor="background1" w:themeShade="80"/>
         </w:rPr>
       </w:pPr>
+      <w:r>
+        <w:rPr>
+          <w:color w:val="808080" w:themeColor="background1" w:themeShade="80"/>
+        </w:rPr>
+        <w:t xml:space="preserve">Quand </w:t>
+      </w:r>
+      <w:r>
+        <w:rPr>
+          <w:color w:val="808080" w:themeColor="background1" w:themeShade="80"/>
+        </w:rPr>
+        <w:t xml:space="preserve">S </w:t>
+      </w:r>
+      <w:r>
+        <w:rPr>
+          <w:color w:val="808080" w:themeColor="background1" w:themeShade="80"/>
+        </w:rPr>
+        <w:t>=</w:t>
+      </w:r>
+      <w:r>
+        <w:rPr>
+          <w:color w:val="808080" w:themeColor="background1" w:themeShade="80"/>
+        </w:rPr>
+        <w:t xml:space="preserve">&lt; </w:t>
+      </w:r>
+      <w:r>
+        <w:rPr>
+          <w:color w:val="808080" w:themeColor="background1" w:themeShade="80"/>
+        </w:rPr>
+        <w:t>1</w:t>
+      </w:r>
+      <w:r>
+        <w:rPr>
+          <w:color w:val="808080" w:themeColor="background1" w:themeShade="80"/>
+        </w:rPr>
+        <w:t xml:space="preserve"> </w:t>
+      </w:r>
+      <w:r>
+        <w:rPr>
+          <w:color w:val="808080" w:themeColor="background1" w:themeShade="80"/>
+        </w:rPr>
+        <w:t xml:space="preserve">alors </w:t>
+      </w:r>
       <w:proofErr w:type="spellStart"/>
       <w:r>
         <w:rPr>
@@ -19363,7 +18960,7 @@
         <w:rPr>
           <w:color w:val="808080" w:themeColor="background1" w:themeShade="80"/>
         </w:rPr>
-        <w:t xml:space="preserve"> : nombre de magasins </w:t>
+        <w:t xml:space="preserve"> +1</w:t>
       </w:r>
     </w:p>
     <w:p>
@@ -19371,35 +18968,81 @@
         <w:spacing w:after="17" w:line="259" w:lineRule="auto"/>
         <w:ind w:left="-5"/>
         <w:rPr>
-          <w:color w:val="4472C4" w:themeColor="accent1"/>
-        </w:rPr>
-      </w:pPr>
+          <w:color w:val="808080" w:themeColor="background1" w:themeShade="80"/>
+        </w:rPr>
+      </w:pPr>
+      <w:r>
+        <w:rPr>
+          <w:color w:val="808080" w:themeColor="background1" w:themeShade="80"/>
+        </w:rPr>
+        <w:tab/>
+      </w:r>
+      <w:r>
+        <w:rPr>
+          <w:color w:val="808080" w:themeColor="background1" w:themeShade="80"/>
+        </w:rPr>
+        <w:tab/>
+      </w:r>
+      <w:r>
+        <w:rPr>
+          <w:color w:val="808080" w:themeColor="background1" w:themeShade="80"/>
+        </w:rPr>
+        <w:tab/>
+        <w:t xml:space="preserve">Alors afficher </w:t>
+      </w:r>
+      <w:proofErr w:type="spellStart"/>
+      <w:r>
+        <w:rPr>
+          <w:color w:val="808080" w:themeColor="background1" w:themeShade="80"/>
+        </w:rPr>
+        <w:t>mag</w:t>
+      </w:r>
+      <w:proofErr w:type="spellEnd"/>
+      <w:r>
+        <w:rPr>
+          <w:color w:val="808080" w:themeColor="background1" w:themeShade="80"/>
+        </w:rPr>
+        <w:t xml:space="preserve"> </w:t>
+      </w:r>
     </w:p>
     <w:p>
       <w:pPr>
         <w:spacing w:after="17" w:line="259" w:lineRule="auto"/>
         <w:ind w:left="-5"/>
         <w:rPr>
+          <w:color w:val="808080" w:themeColor="background1" w:themeShade="80"/>
+        </w:rPr>
+      </w:pPr>
+    </w:p>
+    <w:p>
+      <w:pPr>
+        <w:spacing w:after="17" w:line="259" w:lineRule="auto"/>
+        <w:ind w:left="-5"/>
+        <w:rPr>
           <w:b/>
           <w:bCs/>
           <w:color w:val="4472C4" w:themeColor="accent1"/>
         </w:rPr>
       </w:pPr>
+      <w:proofErr w:type="spellStart"/>
+      <w:proofErr w:type="gramStart"/>
       <w:r>
         <w:rPr>
           <w:b/>
           <w:bCs/>
           <w:color w:val="4472C4" w:themeColor="accent1"/>
         </w:rPr>
-        <w:t>Ecrire</w:t>
-      </w:r>
+        <w:t>mag</w:t>
+      </w:r>
+      <w:proofErr w:type="spellEnd"/>
+      <w:proofErr w:type="gramEnd"/>
       <w:r>
         <w:rPr>
           <w:b/>
           <w:bCs/>
           <w:color w:val="4472C4" w:themeColor="accent1"/>
         </w:rPr>
-        <w:t xml:space="preserve"> « Saisissez la somme de départ</w:t>
+        <w:t xml:space="preserve"> =</w:t>
       </w:r>
       <w:r>
         <w:rPr>
@@ -19407,7 +19050,7 @@
           <w:bCs/>
           <w:color w:val="4472C4" w:themeColor="accent1"/>
         </w:rPr>
-        <w:t xml:space="preserve"> » </w:t>
+        <w:t xml:space="preserve"> </w:t>
       </w:r>
       <w:r>
         <w:rPr>
@@ -19415,107 +19058,116 @@
           <w:bCs/>
           <w:color w:val="4472C4" w:themeColor="accent1"/>
         </w:rPr>
-        <w:sym w:font="Wingdings" w:char="F0DF"/>
-      </w:r>
-      <w:r>
+        <w:t>0</w:t>
+      </w:r>
+    </w:p>
+    <w:p>
+      <w:pPr>
+        <w:spacing w:after="17" w:line="259" w:lineRule="auto"/>
+        <w:ind w:left="-5"/>
+        <w:rPr>
+          <w:color w:val="808080" w:themeColor="background1" w:themeShade="80"/>
+        </w:rPr>
+      </w:pPr>
+    </w:p>
+    <w:p>
+      <w:pPr>
+        <w:spacing w:after="0" w:line="240" w:lineRule="auto"/>
+        <w:ind w:left="0" w:firstLine="0"/>
         <w:rPr>
           <w:b/>
           <w:bCs/>
           <w:color w:val="4472C4" w:themeColor="accent1"/>
         </w:rPr>
-        <w:t xml:space="preserve"> entier S</w:t>
-      </w:r>
-    </w:p>
-    <w:p>
-      <w:pPr>
-        <w:spacing w:after="17" w:line="259" w:lineRule="auto"/>
-        <w:ind w:left="-5"/>
+      </w:pPr>
+      <w:r>
         <w:rPr>
           <w:b/>
           <w:bCs/>
           <w:color w:val="4472C4" w:themeColor="accent1"/>
         </w:rPr>
-      </w:pPr>
-      <w:r>
+        <w:t>RÉPÉTER</w:t>
+      </w:r>
+    </w:p>
+    <w:p>
+      <w:pPr>
+        <w:spacing w:after="0" w:line="240" w:lineRule="auto"/>
+        <w:ind w:left="0" w:firstLine="708"/>
         <w:rPr>
           <w:b/>
           <w:bCs/>
           <w:color w:val="4472C4" w:themeColor="accent1"/>
         </w:rPr>
-        <w:t>Lire S</w:t>
-      </w:r>
-    </w:p>
-    <w:p>
-      <w:pPr>
-        <w:spacing w:after="17" w:line="259" w:lineRule="auto"/>
-        <w:ind w:left="-5"/>
+      </w:pPr>
+      <w:r>
         <w:rPr>
           <w:b/>
           <w:bCs/>
           <w:color w:val="4472C4" w:themeColor="accent1"/>
         </w:rPr>
-      </w:pPr>
-    </w:p>
-    <w:p>
-      <w:pPr>
-        <w:spacing w:after="17" w:line="259" w:lineRule="auto"/>
-        <w:ind w:left="-5"/>
+        <w:t xml:space="preserve">Ecrire « Saisissez </w:t>
+      </w:r>
+      <w:r>
         <w:rPr>
           <w:b/>
           <w:bCs/>
           <w:color w:val="4472C4" w:themeColor="accent1"/>
         </w:rPr>
-      </w:pPr>
+        <w:t>la somme de départ</w:t>
+      </w:r>
       <w:r>
         <w:rPr>
           <w:b/>
           <w:bCs/>
           <w:color w:val="4472C4" w:themeColor="accent1"/>
         </w:rPr>
-        <w:t>SI S</w:t>
-      </w:r>
-      <w:r>
+        <w:t xml:space="preserve"> »  </w:t>
+      </w:r>
+    </w:p>
+    <w:p>
+      <w:pPr>
+        <w:spacing w:after="0" w:line="240" w:lineRule="auto"/>
+        <w:ind w:left="0" w:firstLine="708"/>
         <w:rPr>
           <w:b/>
           <w:bCs/>
           <w:color w:val="4472C4" w:themeColor="accent1"/>
         </w:rPr>
-        <w:t>&lt;1 ALORS</w:t>
-      </w:r>
-    </w:p>
-    <w:p>
-      <w:pPr>
-        <w:spacing w:after="17" w:line="259" w:lineRule="auto"/>
-        <w:ind w:left="-5"/>
+      </w:pPr>
+      <w:r>
         <w:rPr>
           <w:b/>
           <w:bCs/>
           <w:color w:val="4472C4" w:themeColor="accent1"/>
         </w:rPr>
-      </w:pPr>
+        <w:t xml:space="preserve">Lire </w:t>
+      </w:r>
       <w:r>
         <w:rPr>
           <w:b/>
           <w:bCs/>
           <w:color w:val="4472C4" w:themeColor="accent1"/>
         </w:rPr>
-        <w:tab/>
-      </w:r>
-      <w:r>
+        <w:t>entier S</w:t>
+      </w:r>
+    </w:p>
+    <w:p>
+      <w:pPr>
+        <w:spacing w:after="0" w:line="240" w:lineRule="auto"/>
+        <w:ind w:left="0" w:firstLine="0"/>
         <w:rPr>
           <w:b/>
           <w:bCs/>
           <w:color w:val="4472C4" w:themeColor="accent1"/>
         </w:rPr>
-        <w:tab/>
-      </w:r>
+      </w:pPr>
       <w:r>
         <w:rPr>
           <w:b/>
           <w:bCs/>
           <w:color w:val="4472C4" w:themeColor="accent1"/>
         </w:rPr>
-        <w:tab/>
+        <w:t xml:space="preserve">TANT QUE </w:t>
       </w:r>
       <w:r>
         <w:rPr>
@@ -19523,80 +19175,84 @@
           <w:bCs/>
           <w:color w:val="4472C4" w:themeColor="accent1"/>
         </w:rPr>
-        <w:t xml:space="preserve">« Saisissez la somme de départ » </w:t>
-      </w:r>
-      <w:r>
+        <w:t>S =&lt; 1</w:t>
+      </w:r>
+    </w:p>
+    <w:p>
+      <w:pPr>
+        <w:spacing w:after="0" w:line="240" w:lineRule="auto"/>
+        <w:ind w:left="0" w:firstLine="0"/>
         <w:rPr>
           <w:b/>
           <w:bCs/>
           <w:color w:val="4472C4" w:themeColor="accent1"/>
         </w:rPr>
-        <w:sym w:font="Wingdings" w:char="F0DF"/>
-      </w:r>
-      <w:r>
+      </w:pPr>
+    </w:p>
+    <w:p>
+      <w:pPr>
+        <w:spacing w:after="0" w:line="240" w:lineRule="auto"/>
+        <w:ind w:left="0" w:firstLine="0"/>
         <w:rPr>
           <w:b/>
           <w:bCs/>
           <w:color w:val="4472C4" w:themeColor="accent1"/>
         </w:rPr>
-        <w:t xml:space="preserve"> </w:t>
-      </w:r>
+      </w:pPr>
       <w:r>
         <w:rPr>
           <w:b/>
           <w:bCs/>
           <w:color w:val="4472C4" w:themeColor="accent1"/>
         </w:rPr>
-        <w:t>entier S</w:t>
-      </w:r>
-    </w:p>
-    <w:p>
-      <w:pPr>
-        <w:spacing w:after="17" w:line="259" w:lineRule="auto"/>
-        <w:ind w:left="-5"/>
+        <w:t xml:space="preserve">SINON Répéter </w:t>
+      </w:r>
+    </w:p>
+    <w:p>
+      <w:pPr>
+        <w:spacing w:after="0" w:line="240" w:lineRule="auto"/>
+        <w:ind w:left="0" w:firstLine="708"/>
         <w:rPr>
           <w:b/>
           <w:bCs/>
           <w:color w:val="4472C4" w:themeColor="accent1"/>
         </w:rPr>
       </w:pPr>
-    </w:p>
-    <w:p>
-      <w:pPr>
-        <w:spacing w:after="17" w:line="259" w:lineRule="auto"/>
-        <w:ind w:left="-5"/>
+      <w:proofErr w:type="spellStart"/>
+      <w:proofErr w:type="gramStart"/>
+      <w:r>
         <w:rPr>
           <w:b/>
           <w:bCs/>
           <w:color w:val="4472C4" w:themeColor="accent1"/>
         </w:rPr>
-      </w:pPr>
+        <w:t>m</w:t>
+      </w:r>
       <w:r>
         <w:rPr>
           <w:b/>
           <w:bCs/>
           <w:color w:val="4472C4" w:themeColor="accent1"/>
         </w:rPr>
-        <w:t xml:space="preserve">SINON répéter </w:t>
-      </w:r>
-    </w:p>
-    <w:p>
-      <w:pPr>
-        <w:spacing w:after="17" w:line="259" w:lineRule="auto"/>
-        <w:ind w:left="-5"/>
+        <w:t>ag</w:t>
+      </w:r>
+      <w:proofErr w:type="spellEnd"/>
+      <w:proofErr w:type="gramEnd"/>
+      <w:r>
         <w:rPr>
           <w:b/>
           <w:bCs/>
           <w:color w:val="4472C4" w:themeColor="accent1"/>
         </w:rPr>
-      </w:pPr>
+        <w:t xml:space="preserve"> </w:t>
+      </w:r>
       <w:r>
         <w:rPr>
           <w:b/>
           <w:bCs/>
           <w:color w:val="4472C4" w:themeColor="accent1"/>
         </w:rPr>
-        <w:tab/>
+        <w:sym w:font="Wingdings" w:char="F0DF"/>
       </w:r>
       <w:r>
         <w:rPr>
@@ -19604,15 +19260,16 @@
           <w:bCs/>
           <w:color w:val="4472C4" w:themeColor="accent1"/>
         </w:rPr>
-        <w:tab/>
-      </w:r>
+        <w:t xml:space="preserve"> </w:t>
+      </w:r>
+      <w:proofErr w:type="spellStart"/>
       <w:r>
         <w:rPr>
           <w:b/>
           <w:bCs/>
           <w:color w:val="4472C4" w:themeColor="accent1"/>
         </w:rPr>
-        <w:tab/>
+        <w:t>m</w:t>
       </w:r>
       <w:r>
         <w:rPr>
@@ -19620,60 +19277,60 @@
           <w:bCs/>
           <w:color w:val="4472C4" w:themeColor="accent1"/>
         </w:rPr>
-        <w:t xml:space="preserve">S </w:t>
-      </w:r>
+        <w:t>ag</w:t>
+      </w:r>
+      <w:proofErr w:type="spellEnd"/>
       <w:r>
         <w:rPr>
           <w:b/>
           <w:bCs/>
           <w:color w:val="4472C4" w:themeColor="accent1"/>
         </w:rPr>
-        <w:sym w:font="Wingdings" w:char="F0DF"/>
-      </w:r>
-      <w:r>
+        <w:t xml:space="preserve"> +1</w:t>
+      </w:r>
+    </w:p>
+    <w:p>
+      <w:pPr>
+        <w:spacing w:after="0" w:line="240" w:lineRule="auto"/>
+        <w:ind w:left="0" w:firstLine="708"/>
         <w:rPr>
           <w:b/>
           <w:bCs/>
           <w:color w:val="4472C4" w:themeColor="accent1"/>
         </w:rPr>
-        <w:t xml:space="preserve"> </w:t>
-      </w:r>
+      </w:pPr>
       <w:r>
         <w:rPr>
           <w:b/>
           <w:bCs/>
           <w:color w:val="4472C4" w:themeColor="accent1"/>
         </w:rPr>
-        <w:t xml:space="preserve">S/2 +1 </w:t>
-      </w:r>
-    </w:p>
-    <w:p>
-      <w:pPr>
-        <w:spacing w:after="17" w:line="259" w:lineRule="auto"/>
-        <w:ind w:left="-5" w:firstLine="713"/>
+        <w:t xml:space="preserve">S </w:t>
+      </w:r>
+      <w:r>
         <w:rPr>
           <w:b/>
           <w:bCs/>
           <w:color w:val="4472C4" w:themeColor="accent1"/>
         </w:rPr>
-      </w:pPr>
-      <w:proofErr w:type="spellStart"/>
+        <w:sym w:font="Wingdings" w:char="F0DF"/>
+      </w:r>
       <w:r>
         <w:rPr>
           <w:b/>
           <w:bCs/>
           <w:color w:val="4472C4" w:themeColor="accent1"/>
         </w:rPr>
-        <w:t>Mag</w:t>
-      </w:r>
-      <w:proofErr w:type="spellEnd"/>
+        <w:t xml:space="preserve"> </w:t>
+      </w:r>
+      <w:bookmarkStart w:id="30" w:name="_Hlk122010444"/>
       <w:r>
         <w:rPr>
           <w:b/>
           <w:bCs/>
           <w:color w:val="4472C4" w:themeColor="accent1"/>
         </w:rPr>
-        <w:t xml:space="preserve"> </w:t>
+        <w:t>(</w:t>
       </w:r>
       <w:r>
         <w:rPr>
@@ -19681,31 +19338,30 @@
           <w:bCs/>
           <w:color w:val="4472C4" w:themeColor="accent1"/>
         </w:rPr>
-        <w:t xml:space="preserve"> </w:t>
-      </w:r>
-      <w:proofErr w:type="spellStart"/>
+        <w:t>S/2</w:t>
+      </w:r>
       <w:r>
         <w:rPr>
           <w:b/>
           <w:bCs/>
           <w:color w:val="4472C4" w:themeColor="accent1"/>
         </w:rPr>
-        <w:t>Mag</w:t>
-      </w:r>
-      <w:proofErr w:type="spellEnd"/>
+        <w:t xml:space="preserve">) </w:t>
+      </w:r>
       <w:r>
         <w:rPr>
           <w:b/>
           <w:bCs/>
           <w:color w:val="4472C4" w:themeColor="accent1"/>
         </w:rPr>
-        <w:t xml:space="preserve"> +1</w:t>
-      </w:r>
-    </w:p>
-    <w:p>
-      <w:pPr>
-        <w:spacing w:after="17" w:line="259" w:lineRule="auto"/>
-        <w:ind w:left="-5"/>
+        <w:t>+1</w:t>
+      </w:r>
+    </w:p>
+    <w:bookmarkEnd w:id="30"/>
+    <w:p>
+      <w:pPr>
+        <w:spacing w:after="0" w:line="240" w:lineRule="auto"/>
+        <w:ind w:left="0" w:firstLine="0"/>
         <w:rPr>
           <w:b/>
           <w:bCs/>
@@ -19718,7 +19374,7 @@
           <w:bCs/>
           <w:color w:val="4472C4" w:themeColor="accent1"/>
         </w:rPr>
-        <w:t>JUSQU’A S</w:t>
+        <w:tab/>
       </w:r>
       <w:r>
         <w:rPr>
@@ -19726,275 +19382,305 @@
           <w:bCs/>
           <w:color w:val="4472C4" w:themeColor="accent1"/>
         </w:rPr>
-        <w:t xml:space="preserve"> &gt;= 1</w:t>
-      </w:r>
-    </w:p>
-    <w:p>
-      <w:pPr>
-        <w:spacing w:after="17" w:line="259" w:lineRule="auto"/>
-        <w:ind w:left="-5"/>
+        <w:t>FIN SI</w:t>
+      </w:r>
+      <w:r>
         <w:rPr>
           <w:b/>
           <w:bCs/>
           <w:color w:val="4472C4" w:themeColor="accent1"/>
         </w:rPr>
-      </w:pPr>
-    </w:p>
-    <w:p>
-      <w:pPr>
-        <w:spacing w:after="17" w:line="259" w:lineRule="auto"/>
-        <w:ind w:left="-5"/>
-        <w:rPr>
+        <w:t xml:space="preserve"> </w:t>
+      </w:r>
+      <w:r>
+        <w:rPr>
+          <w:b/>
+          <w:bCs/>
           <w:color w:val="4472C4" w:themeColor="accent1"/>
         </w:rPr>
-      </w:pPr>
-    </w:p>
-    <w:p>
-      <w:pPr>
-        <w:spacing w:after="17" w:line="259" w:lineRule="auto"/>
-        <w:ind w:left="-5"/>
-        <w:rPr>
-          <w:color w:val="808080" w:themeColor="background1" w:themeShade="80"/>
-        </w:rPr>
-      </w:pPr>
-      <w:r>
-        <w:rPr>
-          <w:color w:val="808080" w:themeColor="background1" w:themeShade="80"/>
-        </w:rPr>
-        <w:t xml:space="preserve">Répéter </w:t>
-      </w:r>
-    </w:p>
-    <w:p>
-      <w:pPr>
-        <w:spacing w:after="17" w:line="259" w:lineRule="auto"/>
-        <w:ind w:left="-5"/>
-        <w:rPr>
-          <w:color w:val="808080" w:themeColor="background1" w:themeShade="80"/>
-        </w:rPr>
-      </w:pPr>
-      <w:bookmarkStart w:id="29" w:name="_Hlk121986746"/>
-      <w:r>
-        <w:rPr>
-          <w:color w:val="808080" w:themeColor="background1" w:themeShade="80"/>
+        <w:tab/>
+      </w:r>
+      <w:r>
+        <w:rPr>
+          <w:b/>
+          <w:bCs/>
+          <w:color w:val="4472C4" w:themeColor="accent1"/>
+        </w:rPr>
+        <w:t>(S/2) +1</w:t>
+      </w:r>
+      <w:r>
+        <w:rPr>
+          <w:b/>
+          <w:bCs/>
+          <w:color w:val="4472C4" w:themeColor="accent1"/>
+        </w:rPr>
+        <w:tab/>
+      </w:r>
+      <w:r>
+        <w:rPr>
+          <w:b/>
+          <w:bCs/>
+          <w:color w:val="4472C4" w:themeColor="accent1"/>
+        </w:rPr>
+        <w:t>=</w:t>
+      </w:r>
+      <w:r>
+        <w:rPr>
+          <w:b/>
+          <w:bCs/>
+          <w:color w:val="4472C4" w:themeColor="accent1"/>
+        </w:rPr>
+        <w:t>&lt;</w:t>
+      </w:r>
+      <w:r>
+        <w:rPr>
+          <w:b/>
+          <w:bCs/>
+          <w:color w:val="4472C4" w:themeColor="accent1"/>
+        </w:rPr>
+        <w:t>1</w:t>
+      </w:r>
+    </w:p>
+    <w:p>
+      <w:pPr>
+        <w:spacing w:after="0" w:line="240" w:lineRule="auto"/>
+        <w:ind w:left="0" w:firstLine="0"/>
+        <w:rPr>
+          <w:b/>
+          <w:bCs/>
+          <w:color w:val="4472C4" w:themeColor="accent1"/>
+        </w:rPr>
+      </w:pPr>
+      <w:r>
+        <w:rPr>
+          <w:b/>
+          <w:bCs/>
+          <w:color w:val="4472C4" w:themeColor="accent1"/>
+        </w:rPr>
+        <w:t xml:space="preserve">TANT QUE </w:t>
+      </w:r>
+      <w:r>
+        <w:rPr>
+          <w:b/>
+          <w:bCs/>
+          <w:color w:val="4472C4" w:themeColor="accent1"/>
+        </w:rPr>
+        <w:tab/>
+      </w:r>
+      <w:r>
+        <w:rPr>
+          <w:b/>
+          <w:bCs/>
+          <w:color w:val="4472C4" w:themeColor="accent1"/>
         </w:rPr>
         <w:t xml:space="preserve">S </w:t>
       </w:r>
       <w:r>
         <w:rPr>
-          <w:color w:val="808080" w:themeColor="background1" w:themeShade="80"/>
+          <w:b/>
+          <w:bCs/>
+          <w:color w:val="4472C4" w:themeColor="accent1"/>
+        </w:rPr>
+        <w:t xml:space="preserve">&gt;= </w:t>
+      </w:r>
+      <w:r>
+        <w:rPr>
+          <w:b/>
+          <w:bCs/>
+          <w:color w:val="4472C4" w:themeColor="accent1"/>
+        </w:rPr>
+        <w:t>1</w:t>
+      </w:r>
+    </w:p>
+    <w:p>
+      <w:pPr>
+        <w:spacing w:after="0" w:line="240" w:lineRule="auto"/>
+        <w:ind w:left="0" w:firstLine="0"/>
+        <w:rPr>
+          <w:b/>
+          <w:bCs/>
+          <w:color w:val="4472C4" w:themeColor="accent1"/>
+        </w:rPr>
+      </w:pPr>
+    </w:p>
+    <w:p>
+      <w:pPr>
+        <w:spacing w:after="0" w:line="240" w:lineRule="auto"/>
+        <w:ind w:left="0" w:firstLine="0"/>
+        <w:rPr>
+          <w:b/>
+          <w:bCs/>
+          <w:color w:val="4472C4" w:themeColor="accent1"/>
+        </w:rPr>
+      </w:pPr>
+      <w:proofErr w:type="spellStart"/>
+      <w:proofErr w:type="gramStart"/>
+      <w:r>
+        <w:rPr>
+          <w:b/>
+          <w:bCs/>
+          <w:color w:val="4472C4" w:themeColor="accent1"/>
+        </w:rPr>
+        <w:t>m</w:t>
+      </w:r>
+      <w:r>
+        <w:rPr>
+          <w:b/>
+          <w:bCs/>
+          <w:color w:val="4472C4" w:themeColor="accent1"/>
+        </w:rPr>
+        <w:t>ag</w:t>
+      </w:r>
+      <w:proofErr w:type="spellEnd"/>
+      <w:proofErr w:type="gramEnd"/>
+      <w:r>
+        <w:rPr>
+          <w:b/>
+          <w:bCs/>
+          <w:color w:val="4472C4" w:themeColor="accent1"/>
+        </w:rPr>
+        <w:t xml:space="preserve"> </w:t>
+      </w:r>
+      <w:r>
+        <w:rPr>
+          <w:b/>
+          <w:bCs/>
+          <w:color w:val="4472C4" w:themeColor="accent1"/>
         </w:rPr>
         <w:sym w:font="Wingdings" w:char="F0DF"/>
       </w:r>
       <w:r>
         <w:rPr>
-          <w:color w:val="808080" w:themeColor="background1" w:themeShade="80"/>
-        </w:rPr>
-        <w:t xml:space="preserve"> S/2 </w:t>
-      </w:r>
-      <w:r>
-        <w:rPr>
-          <w:color w:val="808080" w:themeColor="background1" w:themeShade="80"/>
-        </w:rPr>
-        <w:t>+</w:t>
-      </w:r>
-      <w:r>
-        <w:rPr>
-          <w:color w:val="808080" w:themeColor="background1" w:themeShade="80"/>
-        </w:rPr>
-        <w:t xml:space="preserve">1 </w:t>
-      </w:r>
-    </w:p>
-    <w:p>
-      <w:pPr>
-        <w:spacing w:after="17" w:line="259" w:lineRule="auto"/>
-        <w:ind w:left="-5"/>
-        <w:rPr>
-          <w:color w:val="808080" w:themeColor="background1" w:themeShade="80"/>
-        </w:rPr>
-      </w:pPr>
+          <w:b/>
+          <w:bCs/>
+          <w:color w:val="4472C4" w:themeColor="accent1"/>
+        </w:rPr>
+        <w:t xml:space="preserve"> </w:t>
+      </w:r>
       <w:proofErr w:type="spellStart"/>
       <w:r>
         <w:rPr>
-          <w:color w:val="808080" w:themeColor="background1" w:themeShade="80"/>
-        </w:rPr>
-        <w:t>Mag</w:t>
+          <w:b/>
+          <w:bCs/>
+          <w:color w:val="4472C4" w:themeColor="accent1"/>
+        </w:rPr>
+        <w:t>m</w:t>
+      </w:r>
+      <w:r>
+        <w:rPr>
+          <w:b/>
+          <w:bCs/>
+          <w:color w:val="4472C4" w:themeColor="accent1"/>
+        </w:rPr>
+        <w:t>ag</w:t>
       </w:r>
       <w:proofErr w:type="spellEnd"/>
       <w:r>
         <w:rPr>
-          <w:color w:val="808080" w:themeColor="background1" w:themeShade="80"/>
-        </w:rPr>
-        <w:t xml:space="preserve"> </w:t>
-      </w:r>
-      <w:r>
-        <w:rPr>
-          <w:color w:val="808080" w:themeColor="background1" w:themeShade="80"/>
-        </w:rPr>
-        <w:sym w:font="Wingdings" w:char="F0DF"/>
-      </w:r>
-      <w:r>
-        <w:rPr>
-          <w:color w:val="808080" w:themeColor="background1" w:themeShade="80"/>
-        </w:rPr>
-        <w:t xml:space="preserve"> </w:t>
+          <w:b/>
+          <w:bCs/>
+          <w:color w:val="4472C4" w:themeColor="accent1"/>
+        </w:rPr>
+        <w:t xml:space="preserve"> +1</w:t>
+      </w:r>
+    </w:p>
+    <w:p>
+      <w:pPr>
+        <w:spacing w:after="0" w:line="240" w:lineRule="auto"/>
+        <w:ind w:left="0" w:firstLine="0"/>
+        <w:rPr>
+          <w:b/>
+          <w:bCs/>
+          <w:color w:val="4472C4" w:themeColor="accent1"/>
+        </w:rPr>
+      </w:pPr>
+      <w:r>
+        <w:rPr>
+          <w:b/>
+          <w:bCs/>
+          <w:color w:val="4472C4" w:themeColor="accent1"/>
+        </w:rPr>
+        <w:t>Afficher "</w:t>
+      </w:r>
+      <w:r>
+        <w:rPr>
+          <w:b/>
+          <w:bCs/>
+          <w:color w:val="4472C4" w:themeColor="accent1"/>
+        </w:rPr>
+        <w:t>Vous avez acheté dans</w:t>
+      </w:r>
+      <w:r>
+        <w:rPr>
+          <w:b/>
+          <w:bCs/>
+          <w:color w:val="4472C4" w:themeColor="accent1"/>
+        </w:rPr>
+        <w:t xml:space="preserve"> » </w:t>
       </w:r>
       <w:proofErr w:type="spellStart"/>
       <w:r>
         <w:rPr>
-          <w:color w:val="808080" w:themeColor="background1" w:themeShade="80"/>
-        </w:rPr>
-        <w:t>Mag</w:t>
+          <w:b/>
+          <w:bCs/>
+          <w:color w:val="4472C4" w:themeColor="accent1"/>
+        </w:rPr>
+        <w:t>mag</w:t>
       </w:r>
       <w:proofErr w:type="spellEnd"/>
       <w:r>
         <w:rPr>
-          <w:color w:val="808080" w:themeColor="background1" w:themeShade="80"/>
-        </w:rPr>
-        <w:t xml:space="preserve"> +1</w:t>
-      </w:r>
-    </w:p>
-    <w:bookmarkEnd w:id="29"/>
-    <w:p>
-      <w:pPr>
-        <w:spacing w:after="17" w:line="259" w:lineRule="auto"/>
-        <w:ind w:left="-5"/>
-        <w:rPr>
-          <w:color w:val="808080" w:themeColor="background1" w:themeShade="80"/>
-        </w:rPr>
-      </w:pPr>
-      <w:r>
-        <w:rPr>
-          <w:color w:val="808080" w:themeColor="background1" w:themeShade="80"/>
-        </w:rPr>
-        <w:t>Tant que S &gt;</w:t>
-      </w:r>
-      <w:r>
-        <w:rPr>
-          <w:color w:val="808080" w:themeColor="background1" w:themeShade="80"/>
-        </w:rPr>
-        <w:t>=</w:t>
-      </w:r>
-      <w:r>
-        <w:rPr>
-          <w:color w:val="808080" w:themeColor="background1" w:themeShade="80"/>
-        </w:rPr>
-        <w:t xml:space="preserve"> </w:t>
-      </w:r>
-      <w:r>
-        <w:rPr>
-          <w:color w:val="808080" w:themeColor="background1" w:themeShade="80"/>
-        </w:rPr>
-        <w:t>1</w:t>
-      </w:r>
-      <w:r>
-        <w:rPr>
-          <w:color w:val="808080" w:themeColor="background1" w:themeShade="80"/>
-        </w:rPr>
-        <w:t xml:space="preserve"> </w:t>
-      </w:r>
-    </w:p>
-    <w:p>
-      <w:pPr>
-        <w:spacing w:after="17" w:line="259" w:lineRule="auto"/>
-        <w:ind w:left="-5"/>
-        <w:rPr>
-          <w:color w:val="808080" w:themeColor="background1" w:themeShade="80"/>
-        </w:rPr>
-      </w:pPr>
-      <w:r>
-        <w:rPr>
-          <w:color w:val="808080" w:themeColor="background1" w:themeShade="80"/>
-        </w:rPr>
-        <w:t xml:space="preserve">Quand </w:t>
-      </w:r>
-      <w:r>
-        <w:rPr>
-          <w:color w:val="808080" w:themeColor="background1" w:themeShade="80"/>
-        </w:rPr>
-        <w:t xml:space="preserve">S &lt; </w:t>
-      </w:r>
-      <w:r>
-        <w:rPr>
-          <w:color w:val="808080" w:themeColor="background1" w:themeShade="80"/>
-        </w:rPr>
-        <w:t>1</w:t>
-      </w:r>
-      <w:r>
-        <w:rPr>
-          <w:color w:val="808080" w:themeColor="background1" w:themeShade="80"/>
-        </w:rPr>
-        <w:t xml:space="preserve"> </w:t>
-      </w:r>
-      <w:r>
-        <w:rPr>
-          <w:color w:val="808080" w:themeColor="background1" w:themeShade="80"/>
-        </w:rPr>
-        <w:t xml:space="preserve">alors </w:t>
-      </w:r>
-      <w:proofErr w:type="spellStart"/>
-      <w:r>
-        <w:rPr>
-          <w:color w:val="808080" w:themeColor="background1" w:themeShade="80"/>
-        </w:rPr>
-        <w:t>Mag</w:t>
-      </w:r>
-      <w:proofErr w:type="spellEnd"/>
-      <w:r>
-        <w:rPr>
-          <w:color w:val="808080" w:themeColor="background1" w:themeShade="80"/>
-        </w:rPr>
-        <w:t xml:space="preserve"> +1</w:t>
-      </w:r>
-    </w:p>
-    <w:p>
-      <w:pPr>
-        <w:spacing w:after="17" w:line="259" w:lineRule="auto"/>
-        <w:ind w:left="-5"/>
-        <w:rPr>
-          <w:color w:val="808080" w:themeColor="background1" w:themeShade="80"/>
-        </w:rPr>
-      </w:pPr>
-      <w:r>
-        <w:rPr>
-          <w:color w:val="808080" w:themeColor="background1" w:themeShade="80"/>
-        </w:rPr>
-        <w:tab/>
-      </w:r>
-      <w:r>
-        <w:rPr>
-          <w:color w:val="808080" w:themeColor="background1" w:themeShade="80"/>
-        </w:rPr>
-        <w:tab/>
-      </w:r>
-      <w:r>
-        <w:rPr>
-          <w:color w:val="808080" w:themeColor="background1" w:themeShade="80"/>
-        </w:rPr>
-        <w:tab/>
-        <w:t xml:space="preserve">Alors afficher </w:t>
-      </w:r>
-      <w:proofErr w:type="spellStart"/>
-      <w:r>
-        <w:rPr>
-          <w:color w:val="808080" w:themeColor="background1" w:themeShade="80"/>
-        </w:rPr>
-        <w:t>mag</w:t>
-      </w:r>
-      <w:proofErr w:type="spellEnd"/>
-      <w:r>
-        <w:rPr>
-          <w:color w:val="808080" w:themeColor="background1" w:themeShade="80"/>
-        </w:rPr>
-        <w:t xml:space="preserve"> </w:t>
-      </w:r>
-    </w:p>
-    <w:p>
-      <w:pPr>
-        <w:spacing w:after="315" w:line="259" w:lineRule="auto"/>
+          <w:b/>
+          <w:bCs/>
+          <w:color w:val="4472C4" w:themeColor="accent1"/>
+        </w:rPr>
+        <w:t xml:space="preserve"> « </w:t>
+      </w:r>
+      <w:r>
+        <w:rPr>
+          <w:b/>
+          <w:bCs/>
+          <w:color w:val="4472C4" w:themeColor="accent1"/>
+        </w:rPr>
+        <w:t>magasins</w:t>
+      </w:r>
+      <w:r>
+        <w:rPr>
+          <w:b/>
+          <w:bCs/>
+          <w:color w:val="4472C4" w:themeColor="accent1"/>
+        </w:rPr>
+        <w:t>"</w:t>
+      </w:r>
+    </w:p>
+    <w:p>
+      <w:pPr>
+        <w:spacing w:after="0" w:line="240" w:lineRule="auto"/>
         <w:ind w:left="0" w:firstLine="0"/>
-      </w:pPr>
-      <w:r>
-        <w:t xml:space="preserve"> </w:t>
+        <w:rPr>
+          <w:b/>
+          <w:bCs/>
+          <w:color w:val="4472C4" w:themeColor="accent1"/>
+        </w:rPr>
+      </w:pPr>
+    </w:p>
+    <w:p>
+      <w:pPr>
+        <w:spacing w:after="0" w:line="240" w:lineRule="auto"/>
+        <w:ind w:left="0" w:firstLine="0"/>
+        <w:rPr>
+          <w:b/>
+          <w:bCs/>
+          <w:color w:val="4472C4" w:themeColor="accent1"/>
+        </w:rPr>
+      </w:pPr>
+      <w:r>
+        <w:rPr>
+          <w:b/>
+          <w:bCs/>
+          <w:color w:val="4472C4" w:themeColor="accent1"/>
+        </w:rPr>
+        <w:t>Fin</w:t>
       </w:r>
     </w:p>
     <w:p>
@@ -20002,12 +19688,11 @@
         <w:pStyle w:val="Titre2"/>
         <w:ind w:left="-5"/>
       </w:pPr>
-      <w:bookmarkStart w:id="30" w:name="_Toc11042"/>
-      <w:r>
-        <w:lastRenderedPageBreak/>
+      <w:bookmarkStart w:id="31" w:name="_Toc11042"/>
+      <w:r>
         <w:t xml:space="preserve">EXERCICE 3.3 : RECHERCHER UN NOMBRE DANS UN TABLEAU </w:t>
       </w:r>
-      <w:bookmarkEnd w:id="30"/>
+      <w:bookmarkEnd w:id="31"/>
     </w:p>
     <w:p>
       <w:pPr>
@@ -20063,10 +19748,264 @@
     </w:p>
     <w:p>
       <w:pPr>
+        <w:ind w:left="-5"/>
+      </w:pPr>
+    </w:p>
+    <w:p>
+      <w:pPr>
+        <w:ind w:left="-5"/>
+        <w:rPr>
+          <w:b/>
+          <w:bCs/>
+          <w:color w:val="808080" w:themeColor="background1" w:themeShade="80"/>
+        </w:rPr>
+      </w:pPr>
+      <w:r>
+        <w:rPr>
+          <w:b/>
+          <w:bCs/>
+          <w:color w:val="808080" w:themeColor="background1" w:themeShade="80"/>
+        </w:rPr>
+        <w:t>Déclarer le tableau</w:t>
+      </w:r>
+      <w:r>
+        <w:rPr>
+          <w:b/>
+          <w:bCs/>
+          <w:color w:val="808080" w:themeColor="background1" w:themeShade="80"/>
+        </w:rPr>
+        <w:t xml:space="preserve"> T </w:t>
+      </w:r>
+      <w:r>
+        <w:rPr>
+          <w:b/>
+          <w:bCs/>
+          <w:color w:val="808080" w:themeColor="background1" w:themeShade="80"/>
+        </w:rPr>
+        <w:sym w:font="Wingdings" w:char="F0DF"/>
+      </w:r>
+      <w:r>
+        <w:rPr>
+          <w:b/>
+          <w:bCs/>
+          <w:color w:val="808080" w:themeColor="background1" w:themeShade="80"/>
+        </w:rPr>
+        <w:t xml:space="preserve"> </w:t>
+      </w:r>
+      <w:proofErr w:type="gramStart"/>
+      <w:r>
+        <w:rPr>
+          <w:b/>
+          <w:bCs/>
+          <w:color w:val="808080" w:themeColor="background1" w:themeShade="80"/>
+        </w:rPr>
+        <w:t>[</w:t>
+      </w:r>
+      <w:r>
+        <w:rPr>
+          <w:b/>
+          <w:bCs/>
+          <w:color w:val="808080" w:themeColor="background1" w:themeShade="80"/>
+        </w:rPr>
+        <w:t xml:space="preserve"> ,</w:t>
+      </w:r>
+      <w:proofErr w:type="gramEnd"/>
+      <w:r>
+        <w:rPr>
+          <w:b/>
+          <w:bCs/>
+          <w:color w:val="808080" w:themeColor="background1" w:themeShade="80"/>
+        </w:rPr>
+        <w:t xml:space="preserve"> , , ]</w:t>
+      </w:r>
+    </w:p>
+    <w:p>
+      <w:pPr>
+        <w:ind w:left="-5"/>
+        <w:rPr>
+          <w:b/>
+          <w:bCs/>
+          <w:color w:val="808080" w:themeColor="background1" w:themeShade="80"/>
+        </w:rPr>
+      </w:pPr>
+      <w:r>
+        <w:rPr>
+          <w:b/>
+          <w:bCs/>
+          <w:color w:val="808080" w:themeColor="background1" w:themeShade="80"/>
+        </w:rPr>
+        <w:t>Déclarer les nombres entier</w:t>
+      </w:r>
+      <w:r>
+        <w:rPr>
+          <w:b/>
+          <w:bCs/>
+          <w:color w:val="808080" w:themeColor="background1" w:themeShade="80"/>
+        </w:rPr>
+        <w:t>s</w:t>
+      </w:r>
+      <w:r>
+        <w:rPr>
+          <w:b/>
+          <w:bCs/>
+          <w:color w:val="808080" w:themeColor="background1" w:themeShade="80"/>
+        </w:rPr>
+        <w:t xml:space="preserve"> dans le tableau</w:t>
+      </w:r>
+    </w:p>
+    <w:p>
+      <w:pPr>
+        <w:ind w:left="-5"/>
+        <w:rPr>
+          <w:b/>
+          <w:bCs/>
+          <w:color w:val="808080" w:themeColor="background1" w:themeShade="80"/>
+        </w:rPr>
+      </w:pPr>
+      <w:r>
+        <w:rPr>
+          <w:b/>
+          <w:bCs/>
+          <w:color w:val="808080" w:themeColor="background1" w:themeShade="80"/>
+        </w:rPr>
+        <w:t>Trier les nombres entiers</w:t>
+      </w:r>
+    </w:p>
+    <w:p>
+      <w:pPr>
+        <w:ind w:left="-5"/>
+        <w:rPr>
+          <w:b/>
+          <w:bCs/>
+          <w:color w:val="808080" w:themeColor="background1" w:themeShade="80"/>
+        </w:rPr>
+      </w:pPr>
+    </w:p>
+    <w:p>
+      <w:pPr>
+        <w:ind w:left="-5"/>
+        <w:rPr>
+          <w:b/>
+          <w:bCs/>
+          <w:color w:val="808080" w:themeColor="background1" w:themeShade="80"/>
+        </w:rPr>
+      </w:pPr>
+      <w:r>
+        <w:rPr>
+          <w:b/>
+          <w:bCs/>
+          <w:color w:val="808080" w:themeColor="background1" w:themeShade="80"/>
+        </w:rPr>
+        <w:t>Ecrire « saisir un nombre »</w:t>
+      </w:r>
+    </w:p>
+    <w:p>
+      <w:pPr>
+        <w:ind w:left="-5"/>
+        <w:rPr>
+          <w:b/>
+          <w:bCs/>
+          <w:color w:val="808080" w:themeColor="background1" w:themeShade="80"/>
+        </w:rPr>
+      </w:pPr>
+      <w:r>
+        <w:rPr>
+          <w:b/>
+          <w:bCs/>
+          <w:color w:val="808080" w:themeColor="background1" w:themeShade="80"/>
+        </w:rPr>
+        <w:t>Lire N</w:t>
+      </w:r>
+    </w:p>
+    <w:p>
+      <w:pPr>
+        <w:ind w:left="-5"/>
+        <w:rPr>
+          <w:b/>
+          <w:bCs/>
+          <w:color w:val="808080" w:themeColor="background1" w:themeShade="80"/>
+        </w:rPr>
+      </w:pPr>
+    </w:p>
+    <w:p>
+      <w:pPr>
+        <w:ind w:left="-5"/>
+        <w:rPr>
+          <w:b/>
+          <w:bCs/>
+          <w:color w:val="808080" w:themeColor="background1" w:themeShade="80"/>
+        </w:rPr>
+      </w:pPr>
+      <w:r>
+        <w:rPr>
+          <w:b/>
+          <w:bCs/>
+          <w:color w:val="808080" w:themeColor="background1" w:themeShade="80"/>
+        </w:rPr>
+        <w:t xml:space="preserve">Comparer N avec chaque index du tableau </w:t>
+      </w:r>
+    </w:p>
+    <w:p>
+      <w:pPr>
+        <w:ind w:left="0" w:firstLine="0"/>
+        <w:rPr>
+          <w:b/>
+          <w:bCs/>
+          <w:color w:val="808080" w:themeColor="background1" w:themeShade="80"/>
+        </w:rPr>
+      </w:pPr>
+      <w:r>
+        <w:rPr>
+          <w:b/>
+          <w:bCs/>
+          <w:color w:val="808080" w:themeColor="background1" w:themeShade="80"/>
+        </w:rPr>
+        <w:t>Si vrai afficher index</w:t>
+      </w:r>
+    </w:p>
+    <w:p>
+      <w:pPr>
+        <w:ind w:left="-5"/>
+        <w:rPr>
+          <w:b/>
+          <w:bCs/>
+          <w:color w:val="808080" w:themeColor="background1" w:themeShade="80"/>
+        </w:rPr>
+      </w:pPr>
+      <w:r>
+        <w:rPr>
+          <w:b/>
+          <w:bCs/>
+          <w:color w:val="808080" w:themeColor="background1" w:themeShade="80"/>
+        </w:rPr>
+        <w:t xml:space="preserve">Si faux afficher 404 </w:t>
+      </w:r>
+    </w:p>
+    <w:p>
+      <w:pPr>
+        <w:ind w:left="-5"/>
+        <w:rPr>
+          <w:b/>
+          <w:bCs/>
+          <w:color w:val="4472C4" w:themeColor="accent1"/>
+        </w:rPr>
+      </w:pPr>
+      <w:r>
+        <w:rPr>
+          <w:b/>
+          <w:bCs/>
+          <w:color w:val="4472C4" w:themeColor="accent1"/>
+        </w:rPr>
+        <w:t xml:space="preserve"> </w:t>
+      </w:r>
+    </w:p>
+    <w:p>
+      <w:pPr>
         <w:spacing w:after="320" w:line="259" w:lineRule="auto"/>
         <w:ind w:left="0" w:firstLine="0"/>
       </w:pPr>
       <w:r>
+        <w:lastRenderedPageBreak/>
         <w:t xml:space="preserve"> </w:t>
       </w:r>
     </w:p>
@@ -20075,11 +20014,11 @@
         <w:pStyle w:val="Titre2"/>
         <w:ind w:left="-5"/>
       </w:pPr>
-      <w:bookmarkStart w:id="31" w:name="_Toc11043"/>
+      <w:bookmarkStart w:id="32" w:name="_Toc11043"/>
       <w:r>
         <w:t xml:space="preserve">EXERCICE 3.4 : RECHERCHER UNE LETTRE DANS UNE CHAINE DE CARACTERES </w:t>
       </w:r>
-      <w:bookmarkEnd w:id="31"/>
+      <w:bookmarkEnd w:id="32"/>
     </w:p>
     <w:p>
       <w:pPr>

</xml_diff>

<commit_message>
Exo algo 16/12 11h
</commit_message>
<xml_diff>
--- a/Algo/Algo 05 - ABC Exercices Algo - MD 2.0.0.docx
+++ b/Algo/Algo 05 - ABC Exercices Algo - MD 2.0.0.docx
@@ -18753,57 +18753,57 @@
     <w:p>
       <w:pPr>
         <w:spacing w:after="17" w:line="259" w:lineRule="auto"/>
-        <w:ind w:left="0" w:firstLine="0"/>
+        <w:ind w:left="-5"/>
         <w:rPr>
           <w:color w:val="808080" w:themeColor="background1" w:themeShade="80"/>
         </w:rPr>
       </w:pPr>
-      <w:r>
-        <w:rPr>
-          <w:color w:val="808080" w:themeColor="background1" w:themeShade="80"/>
-        </w:rPr>
-        <w:t xml:space="preserve">Répéter </w:t>
-      </w:r>
     </w:p>
     <w:p>
       <w:pPr>
         <w:spacing w:after="17" w:line="259" w:lineRule="auto"/>
         <w:ind w:left="-5"/>
         <w:rPr>
-          <w:color w:val="808080" w:themeColor="background1" w:themeShade="80"/>
-        </w:rPr>
-      </w:pPr>
-      <w:bookmarkStart w:id="27" w:name="_Hlk121986746"/>
-      <w:bookmarkStart w:id="28" w:name="_Hlk122010193"/>
-      <w:r>
-        <w:rPr>
-          <w:color w:val="808080" w:themeColor="background1" w:themeShade="80"/>
-        </w:rPr>
-        <w:t xml:space="preserve">S </w:t>
-      </w:r>
-      <w:r>
-        <w:rPr>
-          <w:color w:val="808080" w:themeColor="background1" w:themeShade="80"/>
-        </w:rPr>
-        <w:sym w:font="Wingdings" w:char="F0DF"/>
-      </w:r>
-      <w:r>
-        <w:rPr>
-          <w:color w:val="808080" w:themeColor="background1" w:themeShade="80"/>
-        </w:rPr>
-        <w:t xml:space="preserve"> S/2 </w:t>
-      </w:r>
-      <w:r>
-        <w:rPr>
-          <w:color w:val="808080" w:themeColor="background1" w:themeShade="80"/>
-        </w:rPr>
-        <w:t>+</w:t>
-      </w:r>
-      <w:r>
-        <w:rPr>
-          <w:color w:val="808080" w:themeColor="background1" w:themeShade="80"/>
-        </w:rPr>
-        <w:t xml:space="preserve">1 </w:t>
+          <w:b/>
+          <w:bCs/>
+          <w:color w:val="4472C4" w:themeColor="accent1"/>
+        </w:rPr>
+      </w:pPr>
+      <w:proofErr w:type="spellStart"/>
+      <w:proofErr w:type="gramStart"/>
+      <w:r>
+        <w:rPr>
+          <w:b/>
+          <w:bCs/>
+          <w:color w:val="4472C4" w:themeColor="accent1"/>
+        </w:rPr>
+        <w:t>mag</w:t>
+      </w:r>
+      <w:proofErr w:type="spellEnd"/>
+      <w:proofErr w:type="gramEnd"/>
+      <w:r>
+        <w:rPr>
+          <w:b/>
+          <w:bCs/>
+          <w:color w:val="4472C4" w:themeColor="accent1"/>
+        </w:rPr>
+        <w:t xml:space="preserve"> =</w:t>
+      </w:r>
+      <w:r>
+        <w:rPr>
+          <w:b/>
+          <w:bCs/>
+          <w:color w:val="4472C4" w:themeColor="accent1"/>
+        </w:rPr>
+        <w:t xml:space="preserve"> </w:t>
+      </w:r>
+      <w:r>
+        <w:rPr>
+          <w:b/>
+          <w:bCs/>
+          <w:color w:val="4472C4" w:themeColor="accent1"/>
+        </w:rPr>
+        <w:t>0</w:t>
       </w:r>
     </w:p>
     <w:p>
@@ -18814,216 +18814,228 @@
           <w:color w:val="808080" w:themeColor="background1" w:themeShade="80"/>
         </w:rPr>
       </w:pPr>
-      <w:bookmarkStart w:id="29" w:name="_Hlk122010110"/>
-      <w:bookmarkEnd w:id="28"/>
-      <w:proofErr w:type="spellStart"/>
-      <w:r>
-        <w:rPr>
-          <w:color w:val="808080" w:themeColor="background1" w:themeShade="80"/>
-        </w:rPr>
-        <w:t>Mag</w:t>
-      </w:r>
-      <w:proofErr w:type="spellEnd"/>
-      <w:r>
-        <w:rPr>
-          <w:color w:val="808080" w:themeColor="background1" w:themeShade="80"/>
-        </w:rPr>
-        <w:t xml:space="preserve"> </w:t>
-      </w:r>
-      <w:r>
-        <w:rPr>
-          <w:color w:val="808080" w:themeColor="background1" w:themeShade="80"/>
-        </w:rPr>
-        <w:sym w:font="Wingdings" w:char="F0DF"/>
-      </w:r>
-      <w:r>
-        <w:rPr>
-          <w:color w:val="808080" w:themeColor="background1" w:themeShade="80"/>
-        </w:rPr>
-        <w:t xml:space="preserve"> </w:t>
-      </w:r>
-      <w:proofErr w:type="spellStart"/>
-      <w:r>
-        <w:rPr>
-          <w:color w:val="808080" w:themeColor="background1" w:themeShade="80"/>
-        </w:rPr>
-        <w:t>Mag</w:t>
-      </w:r>
-      <w:proofErr w:type="spellEnd"/>
-      <w:r>
-        <w:rPr>
-          <w:color w:val="808080" w:themeColor="background1" w:themeShade="80"/>
-        </w:rPr>
-        <w:t xml:space="preserve"> +1</w:t>
-      </w:r>
-    </w:p>
-    <w:bookmarkEnd w:id="27"/>
-    <w:bookmarkEnd w:id="29"/>
-    <w:p>
-      <w:pPr>
-        <w:spacing w:after="17" w:line="259" w:lineRule="auto"/>
-        <w:ind w:left="-5"/>
-        <w:rPr>
-          <w:color w:val="808080" w:themeColor="background1" w:themeShade="80"/>
-        </w:rPr>
-      </w:pPr>
-      <w:r>
-        <w:rPr>
-          <w:color w:val="808080" w:themeColor="background1" w:themeShade="80"/>
-        </w:rPr>
-        <w:t>Tant que S &gt;</w:t>
-      </w:r>
-      <w:r>
-        <w:rPr>
-          <w:color w:val="808080" w:themeColor="background1" w:themeShade="80"/>
-        </w:rPr>
-        <w:t>=</w:t>
-      </w:r>
-      <w:r>
-        <w:rPr>
-          <w:color w:val="808080" w:themeColor="background1" w:themeShade="80"/>
-        </w:rPr>
-        <w:t xml:space="preserve"> </w:t>
-      </w:r>
-      <w:r>
-        <w:rPr>
-          <w:color w:val="808080" w:themeColor="background1" w:themeShade="80"/>
-        </w:rPr>
-        <w:t>1</w:t>
-      </w:r>
-      <w:r>
-        <w:rPr>
-          <w:color w:val="808080" w:themeColor="background1" w:themeShade="80"/>
-        </w:rPr>
-        <w:t xml:space="preserve"> </w:t>
-      </w:r>
-    </w:p>
-    <w:p>
-      <w:pPr>
-        <w:spacing w:after="17" w:line="259" w:lineRule="auto"/>
-        <w:ind w:left="-5"/>
-        <w:rPr>
-          <w:color w:val="808080" w:themeColor="background1" w:themeShade="80"/>
-        </w:rPr>
-      </w:pPr>
-      <w:r>
-        <w:rPr>
-          <w:color w:val="808080" w:themeColor="background1" w:themeShade="80"/>
-        </w:rPr>
-        <w:t xml:space="preserve">Quand </w:t>
-      </w:r>
-      <w:r>
-        <w:rPr>
-          <w:color w:val="808080" w:themeColor="background1" w:themeShade="80"/>
-        </w:rPr>
-        <w:t xml:space="preserve">S </w:t>
-      </w:r>
-      <w:r>
-        <w:rPr>
-          <w:color w:val="808080" w:themeColor="background1" w:themeShade="80"/>
-        </w:rPr>
-        <w:t>=</w:t>
-      </w:r>
-      <w:r>
-        <w:rPr>
-          <w:color w:val="808080" w:themeColor="background1" w:themeShade="80"/>
-        </w:rPr>
-        <w:t xml:space="preserve">&lt; </w:t>
-      </w:r>
-      <w:r>
-        <w:rPr>
-          <w:color w:val="808080" w:themeColor="background1" w:themeShade="80"/>
-        </w:rPr>
-        <w:t>1</w:t>
-      </w:r>
-      <w:r>
-        <w:rPr>
-          <w:color w:val="808080" w:themeColor="background1" w:themeShade="80"/>
-        </w:rPr>
-        <w:t xml:space="preserve"> </w:t>
-      </w:r>
-      <w:r>
-        <w:rPr>
-          <w:color w:val="808080" w:themeColor="background1" w:themeShade="80"/>
-        </w:rPr>
-        <w:t xml:space="preserve">alors </w:t>
-      </w:r>
-      <w:proofErr w:type="spellStart"/>
-      <w:r>
-        <w:rPr>
-          <w:color w:val="808080" w:themeColor="background1" w:themeShade="80"/>
-        </w:rPr>
-        <w:t>Mag</w:t>
-      </w:r>
-      <w:proofErr w:type="spellEnd"/>
-      <w:r>
-        <w:rPr>
-          <w:color w:val="808080" w:themeColor="background1" w:themeShade="80"/>
-        </w:rPr>
-        <w:t xml:space="preserve"> +1</w:t>
-      </w:r>
-    </w:p>
-    <w:p>
-      <w:pPr>
-        <w:spacing w:after="17" w:line="259" w:lineRule="auto"/>
-        <w:ind w:left="-5"/>
-        <w:rPr>
-          <w:color w:val="808080" w:themeColor="background1" w:themeShade="80"/>
-        </w:rPr>
-      </w:pPr>
-      <w:r>
-        <w:rPr>
-          <w:color w:val="808080" w:themeColor="background1" w:themeShade="80"/>
-        </w:rPr>
-        <w:tab/>
-      </w:r>
-      <w:r>
-        <w:rPr>
-          <w:color w:val="808080" w:themeColor="background1" w:themeShade="80"/>
-        </w:rPr>
-        <w:tab/>
-      </w:r>
-      <w:r>
-        <w:rPr>
-          <w:color w:val="808080" w:themeColor="background1" w:themeShade="80"/>
-        </w:rPr>
-        <w:tab/>
-        <w:t xml:space="preserve">Alors afficher </w:t>
-      </w:r>
-      <w:proofErr w:type="spellStart"/>
-      <w:r>
-        <w:rPr>
-          <w:color w:val="808080" w:themeColor="background1" w:themeShade="80"/>
-        </w:rPr>
-        <w:t>mag</w:t>
-      </w:r>
-      <w:proofErr w:type="spellEnd"/>
-      <w:r>
-        <w:rPr>
-          <w:color w:val="808080" w:themeColor="background1" w:themeShade="80"/>
-        </w:rPr>
-        <w:t xml:space="preserve"> </w:t>
-      </w:r>
-    </w:p>
-    <w:p>
-      <w:pPr>
-        <w:spacing w:after="17" w:line="259" w:lineRule="auto"/>
-        <w:ind w:left="-5"/>
-        <w:rPr>
-          <w:color w:val="808080" w:themeColor="background1" w:themeShade="80"/>
-        </w:rPr>
-      </w:pPr>
-    </w:p>
-    <w:p>
-      <w:pPr>
-        <w:spacing w:after="17" w:line="259" w:lineRule="auto"/>
-        <w:ind w:left="-5"/>
+    </w:p>
+    <w:p>
+      <w:pPr>
+        <w:spacing w:after="0" w:line="240" w:lineRule="auto"/>
+        <w:ind w:left="0" w:firstLine="0"/>
         <w:rPr>
           <w:b/>
           <w:bCs/>
           <w:color w:val="4472C4" w:themeColor="accent1"/>
         </w:rPr>
       </w:pPr>
+      <w:r>
+        <w:rPr>
+          <w:b/>
+          <w:bCs/>
+          <w:color w:val="4472C4" w:themeColor="accent1"/>
+        </w:rPr>
+        <w:t>RÉPÉTER</w:t>
+      </w:r>
+    </w:p>
+    <w:p>
+      <w:pPr>
+        <w:spacing w:after="0" w:line="240" w:lineRule="auto"/>
+        <w:ind w:left="0" w:firstLine="708"/>
+        <w:rPr>
+          <w:b/>
+          <w:bCs/>
+          <w:color w:val="4472C4" w:themeColor="accent1"/>
+        </w:rPr>
+      </w:pPr>
+      <w:r>
+        <w:rPr>
+          <w:b/>
+          <w:bCs/>
+          <w:color w:val="4472C4" w:themeColor="accent1"/>
+        </w:rPr>
+        <w:t xml:space="preserve">Ecrire « Saisissez </w:t>
+      </w:r>
+      <w:r>
+        <w:rPr>
+          <w:b/>
+          <w:bCs/>
+          <w:color w:val="4472C4" w:themeColor="accent1"/>
+        </w:rPr>
+        <w:t>la somme de départ</w:t>
+      </w:r>
+      <w:r>
+        <w:rPr>
+          <w:b/>
+          <w:bCs/>
+          <w:color w:val="4472C4" w:themeColor="accent1"/>
+        </w:rPr>
+        <w:t xml:space="preserve"> »  </w:t>
+      </w:r>
+    </w:p>
+    <w:p>
+      <w:pPr>
+        <w:spacing w:after="0" w:line="240" w:lineRule="auto"/>
+        <w:ind w:left="0" w:firstLine="708"/>
+        <w:rPr>
+          <w:b/>
+          <w:bCs/>
+          <w:color w:val="4472C4" w:themeColor="accent1"/>
+        </w:rPr>
+      </w:pPr>
+      <w:r>
+        <w:rPr>
+          <w:b/>
+          <w:bCs/>
+          <w:color w:val="4472C4" w:themeColor="accent1"/>
+        </w:rPr>
+        <w:t xml:space="preserve">Lire </w:t>
+      </w:r>
+      <w:r>
+        <w:rPr>
+          <w:b/>
+          <w:bCs/>
+          <w:color w:val="4472C4" w:themeColor="accent1"/>
+        </w:rPr>
+        <w:t>entier S</w:t>
+      </w:r>
+    </w:p>
+    <w:p>
+      <w:pPr>
+        <w:spacing w:after="0" w:line="240" w:lineRule="auto"/>
+        <w:ind w:left="0" w:firstLine="708"/>
+        <w:rPr>
+          <w:b/>
+          <w:bCs/>
+          <w:color w:val="4472C4" w:themeColor="accent1"/>
+        </w:rPr>
+      </w:pPr>
+      <w:r>
+        <w:rPr>
+          <w:b/>
+          <w:bCs/>
+          <w:color w:val="4472C4" w:themeColor="accent1"/>
+        </w:rPr>
+        <w:t xml:space="preserve">SI S&lt;= 1 ALORS </w:t>
+      </w:r>
+    </w:p>
+    <w:p>
+      <w:pPr>
+        <w:spacing w:after="0" w:line="240" w:lineRule="auto"/>
+        <w:ind w:left="0" w:firstLine="708"/>
+        <w:rPr>
+          <w:b/>
+          <w:bCs/>
+          <w:color w:val="4472C4" w:themeColor="accent1"/>
+        </w:rPr>
+      </w:pPr>
+      <w:r>
+        <w:rPr>
+          <w:b/>
+          <w:bCs/>
+          <w:color w:val="4472C4" w:themeColor="accent1"/>
+        </w:rPr>
+        <w:t>Afficher « La somme doit être supérieure à 1€ »</w:t>
+      </w:r>
+    </w:p>
+    <w:p>
+      <w:pPr>
+        <w:spacing w:after="0" w:line="240" w:lineRule="auto"/>
+        <w:ind w:left="0" w:firstLine="708"/>
+        <w:rPr>
+          <w:b/>
+          <w:bCs/>
+          <w:color w:val="4472C4" w:themeColor="accent1"/>
+        </w:rPr>
+      </w:pPr>
+      <w:r>
+        <w:rPr>
+          <w:b/>
+          <w:bCs/>
+          <w:color w:val="4472C4" w:themeColor="accent1"/>
+        </w:rPr>
+        <w:t xml:space="preserve">Fin </w:t>
+      </w:r>
+      <w:r>
+        <w:rPr>
+          <w:b/>
+          <w:bCs/>
+          <w:color w:val="4472C4" w:themeColor="accent1"/>
+        </w:rPr>
+        <w:t>SI</w:t>
+      </w:r>
+      <w:r>
+        <w:rPr>
+          <w:b/>
+          <w:bCs/>
+          <w:color w:val="4472C4" w:themeColor="accent1"/>
+        </w:rPr>
+        <w:t xml:space="preserve"> S &gt; 1</w:t>
+      </w:r>
+    </w:p>
+    <w:p>
+      <w:pPr>
+        <w:spacing w:after="0" w:line="240" w:lineRule="auto"/>
+        <w:ind w:left="0" w:firstLine="0"/>
+        <w:rPr>
+          <w:b/>
+          <w:bCs/>
+          <w:color w:val="4472C4" w:themeColor="accent1"/>
+        </w:rPr>
+      </w:pPr>
+      <w:r>
+        <w:rPr>
+          <w:b/>
+          <w:bCs/>
+          <w:color w:val="4472C4" w:themeColor="accent1"/>
+        </w:rPr>
+        <w:t xml:space="preserve">TANT QUE </w:t>
+      </w:r>
+      <w:r>
+        <w:rPr>
+          <w:b/>
+          <w:bCs/>
+          <w:color w:val="4472C4" w:themeColor="accent1"/>
+        </w:rPr>
+        <w:t>S =&lt; 1</w:t>
+      </w:r>
+    </w:p>
+    <w:p>
+      <w:pPr>
+        <w:spacing w:after="0" w:line="240" w:lineRule="auto"/>
+        <w:ind w:left="0" w:firstLine="0"/>
+        <w:rPr>
+          <w:b/>
+          <w:bCs/>
+          <w:color w:val="4472C4" w:themeColor="accent1"/>
+        </w:rPr>
+      </w:pPr>
+    </w:p>
+    <w:p>
+      <w:pPr>
+        <w:spacing w:after="0" w:line="240" w:lineRule="auto"/>
+        <w:ind w:left="0" w:firstLine="0"/>
+        <w:rPr>
+          <w:b/>
+          <w:bCs/>
+          <w:color w:val="4472C4" w:themeColor="accent1"/>
+        </w:rPr>
+      </w:pPr>
+      <w:r>
+        <w:rPr>
+          <w:b/>
+          <w:bCs/>
+          <w:color w:val="4472C4" w:themeColor="accent1"/>
+        </w:rPr>
+        <w:t xml:space="preserve">SINON Répéter </w:t>
+      </w:r>
+    </w:p>
+    <w:p>
+      <w:pPr>
+        <w:spacing w:after="0" w:line="240" w:lineRule="auto"/>
+        <w:ind w:left="0" w:firstLine="708"/>
+        <w:rPr>
+          <w:b/>
+          <w:bCs/>
+          <w:color w:val="4472C4" w:themeColor="accent1"/>
+        </w:rPr>
+      </w:pPr>
       <w:proofErr w:type="spellStart"/>
       <w:proofErr w:type="gramStart"/>
       <w:r>
@@ -19032,7 +19044,15 @@
           <w:bCs/>
           <w:color w:val="4472C4" w:themeColor="accent1"/>
         </w:rPr>
-        <w:t>mag</w:t>
+        <w:t>m</w:t>
+      </w:r>
+      <w:r>
+        <w:rPr>
+          <w:b/>
+          <w:bCs/>
+          <w:color w:val="4472C4" w:themeColor="accent1"/>
+        </w:rPr>
+        <w:t>ag</w:t>
       </w:r>
       <w:proofErr w:type="spellEnd"/>
       <w:proofErr w:type="gramEnd"/>
@@ -19042,7 +19062,7 @@
           <w:bCs/>
           <w:color w:val="4472C4" w:themeColor="accent1"/>
         </w:rPr>
-        <w:t xml:space="preserve"> =</w:t>
+        <w:t xml:space="preserve"> </w:t>
       </w:r>
       <w:r>
         <w:rPr>
@@ -19050,7 +19070,7 @@
           <w:bCs/>
           <w:color w:val="4472C4" w:themeColor="accent1"/>
         </w:rPr>
-        <w:t xml:space="preserve"> </w:t>
+        <w:sym w:font="Wingdings" w:char="F0DF"/>
       </w:r>
       <w:r>
         <w:rPr>
@@ -19058,18 +19078,104 @@
           <w:bCs/>
           <w:color w:val="4472C4" w:themeColor="accent1"/>
         </w:rPr>
-        <w:t>0</w:t>
-      </w:r>
-    </w:p>
-    <w:p>
-      <w:pPr>
-        <w:spacing w:after="17" w:line="259" w:lineRule="auto"/>
-        <w:ind w:left="-5"/>
-        <w:rPr>
-          <w:color w:val="808080" w:themeColor="background1" w:themeShade="80"/>
-        </w:rPr>
-      </w:pPr>
-    </w:p>
+        <w:t xml:space="preserve"> </w:t>
+      </w:r>
+      <w:proofErr w:type="spellStart"/>
+      <w:r>
+        <w:rPr>
+          <w:b/>
+          <w:bCs/>
+          <w:color w:val="4472C4" w:themeColor="accent1"/>
+        </w:rPr>
+        <w:t>m</w:t>
+      </w:r>
+      <w:r>
+        <w:rPr>
+          <w:b/>
+          <w:bCs/>
+          <w:color w:val="4472C4" w:themeColor="accent1"/>
+        </w:rPr>
+        <w:t>ag</w:t>
+      </w:r>
+      <w:proofErr w:type="spellEnd"/>
+      <w:r>
+        <w:rPr>
+          <w:b/>
+          <w:bCs/>
+          <w:color w:val="4472C4" w:themeColor="accent1"/>
+        </w:rPr>
+        <w:t xml:space="preserve"> +1</w:t>
+      </w:r>
+    </w:p>
+    <w:p>
+      <w:pPr>
+        <w:spacing w:after="0" w:line="240" w:lineRule="auto"/>
+        <w:ind w:left="0" w:firstLine="708"/>
+        <w:rPr>
+          <w:b/>
+          <w:bCs/>
+          <w:color w:val="4472C4" w:themeColor="accent1"/>
+        </w:rPr>
+      </w:pPr>
+      <w:r>
+        <w:rPr>
+          <w:b/>
+          <w:bCs/>
+          <w:color w:val="4472C4" w:themeColor="accent1"/>
+        </w:rPr>
+        <w:t xml:space="preserve">S </w:t>
+      </w:r>
+      <w:r>
+        <w:rPr>
+          <w:b/>
+          <w:bCs/>
+          <w:color w:val="4472C4" w:themeColor="accent1"/>
+        </w:rPr>
+        <w:sym w:font="Wingdings" w:char="F0DF"/>
+      </w:r>
+      <w:r>
+        <w:rPr>
+          <w:b/>
+          <w:bCs/>
+          <w:color w:val="4472C4" w:themeColor="accent1"/>
+        </w:rPr>
+        <w:t xml:space="preserve"> </w:t>
+      </w:r>
+      <w:bookmarkStart w:id="27" w:name="_Hlk122010444"/>
+      <w:r>
+        <w:rPr>
+          <w:b/>
+          <w:bCs/>
+          <w:color w:val="4472C4" w:themeColor="accent1"/>
+        </w:rPr>
+        <w:t>(</w:t>
+      </w:r>
+      <w:r>
+        <w:rPr>
+          <w:b/>
+          <w:bCs/>
+          <w:color w:val="4472C4" w:themeColor="accent1"/>
+        </w:rPr>
+        <w:t>S/2</w:t>
+      </w:r>
+      <w:r>
+        <w:rPr>
+          <w:b/>
+          <w:bCs/>
+          <w:color w:val="4472C4" w:themeColor="accent1"/>
+        </w:rPr>
+        <w:t xml:space="preserve">) </w:t>
+      </w:r>
+      <w:r>
+        <w:rPr>
+          <w:b/>
+          <w:bCs/>
+          <w:color w:val="4472C4" w:themeColor="accent1"/>
+        </w:rPr>
+        <w:t>+1</w:t>
+      </w:r>
+    </w:p>
+    <w:bookmarkEnd w:id="27"/>
     <w:p>
       <w:pPr>
         <w:spacing w:after="0" w:line="240" w:lineRule="auto"/>
@@ -19086,26 +19192,23 @@
           <w:bCs/>
           <w:color w:val="4472C4" w:themeColor="accent1"/>
         </w:rPr>
-        <w:t>RÉPÉTER</w:t>
-      </w:r>
-    </w:p>
-    <w:p>
-      <w:pPr>
-        <w:spacing w:after="0" w:line="240" w:lineRule="auto"/>
-        <w:ind w:left="0" w:firstLine="708"/>
+        <w:tab/>
+      </w:r>
+      <w:r>
         <w:rPr>
           <w:b/>
           <w:bCs/>
           <w:color w:val="4472C4" w:themeColor="accent1"/>
         </w:rPr>
-      </w:pPr>
+        <w:t>FIN SI</w:t>
+      </w:r>
       <w:r>
         <w:rPr>
           <w:b/>
           <w:bCs/>
           <w:color w:val="4472C4" w:themeColor="accent1"/>
         </w:rPr>
-        <w:t xml:space="preserve">Ecrire « Saisissez </w:t>
+        <w:t xml:space="preserve"> </w:t>
       </w:r>
       <w:r>
         <w:rPr>
@@ -19113,7 +19216,8 @@
           <w:bCs/>
           <w:color w:val="4472C4" w:themeColor="accent1"/>
         </w:rPr>
-        <w:t>la somme de départ</w:t>
+        <w:tab/>
+        <w:t>(S/2) +1</w:t>
       </w:r>
       <w:r>
         <w:rPr>
@@ -19121,26 +19225,23 @@
           <w:bCs/>
           <w:color w:val="4472C4" w:themeColor="accent1"/>
         </w:rPr>
-        <w:t xml:space="preserve"> »  </w:t>
-      </w:r>
-    </w:p>
-    <w:p>
-      <w:pPr>
-        <w:spacing w:after="0" w:line="240" w:lineRule="auto"/>
-        <w:ind w:left="0" w:firstLine="708"/>
+        <w:tab/>
+      </w:r>
+      <w:r>
         <w:rPr>
           <w:b/>
           <w:bCs/>
           <w:color w:val="4472C4" w:themeColor="accent1"/>
         </w:rPr>
-      </w:pPr>
+        <w:t>=</w:t>
+      </w:r>
       <w:r>
         <w:rPr>
           <w:b/>
           <w:bCs/>
           <w:color w:val="4472C4" w:themeColor="accent1"/>
         </w:rPr>
-        <w:t xml:space="preserve">Lire </w:t>
+        <w:t>&lt;</w:t>
       </w:r>
       <w:r>
         <w:rPr>
@@ -19148,7 +19249,7 @@
           <w:bCs/>
           <w:color w:val="4472C4" w:themeColor="accent1"/>
         </w:rPr>
-        <w:t>entier S</w:t>
+        <w:t>1</w:t>
       </w:r>
     </w:p>
     <w:p>
@@ -19175,7 +19276,31 @@
           <w:bCs/>
           <w:color w:val="4472C4" w:themeColor="accent1"/>
         </w:rPr>
-        <w:t>S =&lt; 1</w:t>
+        <w:tab/>
+      </w:r>
+      <w:r>
+        <w:rPr>
+          <w:b/>
+          <w:bCs/>
+          <w:color w:val="4472C4" w:themeColor="accent1"/>
+        </w:rPr>
+        <w:t xml:space="preserve">S </w:t>
+      </w:r>
+      <w:r>
+        <w:rPr>
+          <w:b/>
+          <w:bCs/>
+          <w:color w:val="4472C4" w:themeColor="accent1"/>
+        </w:rPr>
+        <w:t xml:space="preserve">&gt;= </w:t>
+      </w:r>
+      <w:r>
+        <w:rPr>
+          <w:b/>
+          <w:bCs/>
+          <w:color w:val="4472C4" w:themeColor="accent1"/>
+        </w:rPr>
+        <w:t>1</w:t>
       </w:r>
     </w:p>
     <w:p>
@@ -19199,34 +19324,33 @@
           <w:color w:val="4472C4" w:themeColor="accent1"/>
         </w:rPr>
       </w:pPr>
+      <w:proofErr w:type="spellStart"/>
+      <w:proofErr w:type="gramStart"/>
       <w:r>
         <w:rPr>
           <w:b/>
           <w:bCs/>
           <w:color w:val="4472C4" w:themeColor="accent1"/>
         </w:rPr>
-        <w:t xml:space="preserve">SINON Répéter </w:t>
-      </w:r>
-    </w:p>
-    <w:p>
-      <w:pPr>
-        <w:spacing w:after="0" w:line="240" w:lineRule="auto"/>
-        <w:ind w:left="0" w:firstLine="708"/>
+        <w:t>m</w:t>
+      </w:r>
+      <w:r>
         <w:rPr>
           <w:b/>
           <w:bCs/>
           <w:color w:val="4472C4" w:themeColor="accent1"/>
         </w:rPr>
-      </w:pPr>
-      <w:proofErr w:type="spellStart"/>
-      <w:proofErr w:type="gramStart"/>
+        <w:t>ag</w:t>
+      </w:r>
+      <w:proofErr w:type="spellEnd"/>
+      <w:proofErr w:type="gramEnd"/>
       <w:r>
         <w:rPr>
           <w:b/>
           <w:bCs/>
           <w:color w:val="4472C4" w:themeColor="accent1"/>
         </w:rPr>
-        <w:t>m</w:t>
+        <w:t xml:space="preserve"> </w:t>
       </w:r>
       <w:r>
         <w:rPr>
@@ -19234,10 +19358,8 @@
           <w:bCs/>
           <w:color w:val="4472C4" w:themeColor="accent1"/>
         </w:rPr>
-        <w:t>ag</w:t>
-      </w:r>
-      <w:proofErr w:type="spellEnd"/>
-      <w:proofErr w:type="gramEnd"/>
+        <w:sym w:font="Wingdings" w:char="F0DF"/>
+      </w:r>
       <w:r>
         <w:rPr>
           <w:b/>
@@ -19246,13 +19368,14 @@
         </w:rPr>
         <w:t xml:space="preserve"> </w:t>
       </w:r>
+      <w:proofErr w:type="spellStart"/>
       <w:r>
         <w:rPr>
           <w:b/>
           <w:bCs/>
           <w:color w:val="4472C4" w:themeColor="accent1"/>
         </w:rPr>
-        <w:sym w:font="Wingdings" w:char="F0DF"/>
+        <w:t>m</w:t>
       </w:r>
       <w:r>
         <w:rPr>
@@ -19260,77 +19383,77 @@
           <w:bCs/>
           <w:color w:val="4472C4" w:themeColor="accent1"/>
         </w:rPr>
-        <w:t xml:space="preserve"> </w:t>
-      </w:r>
-      <w:proofErr w:type="spellStart"/>
+        <w:t>ag</w:t>
+      </w:r>
+      <w:proofErr w:type="spellEnd"/>
       <w:r>
         <w:rPr>
           <w:b/>
           <w:bCs/>
           <w:color w:val="4472C4" w:themeColor="accent1"/>
         </w:rPr>
-        <w:t>m</w:t>
-      </w:r>
-      <w:r>
+        <w:t xml:space="preserve"> +1</w:t>
+      </w:r>
+    </w:p>
+    <w:p>
+      <w:pPr>
+        <w:spacing w:after="0" w:line="240" w:lineRule="auto"/>
+        <w:ind w:left="0" w:firstLine="0"/>
         <w:rPr>
           <w:b/>
           <w:bCs/>
           <w:color w:val="4472C4" w:themeColor="accent1"/>
         </w:rPr>
-        <w:t>ag</w:t>
-      </w:r>
-      <w:proofErr w:type="spellEnd"/>
+      </w:pPr>
       <w:r>
         <w:rPr>
           <w:b/>
           <w:bCs/>
           <w:color w:val="4472C4" w:themeColor="accent1"/>
         </w:rPr>
-        <w:t xml:space="preserve"> +1</w:t>
-      </w:r>
-    </w:p>
-    <w:p>
-      <w:pPr>
-        <w:spacing w:after="0" w:line="240" w:lineRule="auto"/>
-        <w:ind w:left="0" w:firstLine="708"/>
+        <w:t>Afficher "</w:t>
+      </w:r>
+      <w:r>
         <w:rPr>
           <w:b/>
           <w:bCs/>
           <w:color w:val="4472C4" w:themeColor="accent1"/>
         </w:rPr>
-      </w:pPr>
+        <w:t>Vous avez acheté dans</w:t>
+      </w:r>
       <w:r>
         <w:rPr>
           <w:b/>
           <w:bCs/>
           <w:color w:val="4472C4" w:themeColor="accent1"/>
         </w:rPr>
-        <w:t xml:space="preserve">S </w:t>
-      </w:r>
+        <w:t xml:space="preserve"> » </w:t>
+      </w:r>
+      <w:proofErr w:type="spellStart"/>
       <w:r>
         <w:rPr>
           <w:b/>
           <w:bCs/>
           <w:color w:val="4472C4" w:themeColor="accent1"/>
         </w:rPr>
-        <w:sym w:font="Wingdings" w:char="F0DF"/>
-      </w:r>
+        <w:t>mag</w:t>
+      </w:r>
+      <w:proofErr w:type="spellEnd"/>
       <w:r>
         <w:rPr>
           <w:b/>
           <w:bCs/>
           <w:color w:val="4472C4" w:themeColor="accent1"/>
         </w:rPr>
-        <w:t xml:space="preserve"> </w:t>
-      </w:r>
-      <w:bookmarkStart w:id="30" w:name="_Hlk122010444"/>
+        <w:t xml:space="preserve"> « </w:t>
+      </w:r>
       <w:r>
         <w:rPr>
           <w:b/>
           <w:bCs/>
           <w:color w:val="4472C4" w:themeColor="accent1"/>
         </w:rPr>
-        <w:t>(</w:t>
+        <w:t>magasins</w:t>
       </w:r>
       <w:r>
         <w:rPr>
@@ -19338,26 +19461,39 @@
           <w:bCs/>
           <w:color w:val="4472C4" w:themeColor="accent1"/>
         </w:rPr>
-        <w:t>S/2</w:t>
-      </w:r>
-      <w:r>
+        <w:t>"</w:t>
+      </w:r>
+    </w:p>
+    <w:p>
+      <w:pPr>
+        <w:spacing w:after="0" w:line="240" w:lineRule="auto"/>
+        <w:ind w:left="0" w:firstLine="0"/>
         <w:rPr>
           <w:b/>
           <w:bCs/>
           <w:color w:val="4472C4" w:themeColor="accent1"/>
         </w:rPr>
-        <w:t xml:space="preserve">) </w:t>
-      </w:r>
-      <w:r>
+      </w:pPr>
+    </w:p>
+    <w:p>
+      <w:pPr>
+        <w:spacing w:after="0" w:line="240" w:lineRule="auto"/>
+        <w:ind w:left="0" w:firstLine="0"/>
         <w:rPr>
           <w:b/>
           <w:bCs/>
           <w:color w:val="4472C4" w:themeColor="accent1"/>
         </w:rPr>
-        <w:t>+1</w:t>
-      </w:r>
-    </w:p>
-    <w:bookmarkEnd w:id="30"/>
+      </w:pPr>
+      <w:r>
+        <w:rPr>
+          <w:b/>
+          <w:bCs/>
+          <w:color w:val="4472C4" w:themeColor="accent1"/>
+        </w:rPr>
+        <w:t>Fin</w:t>
+      </w:r>
+    </w:p>
     <w:p>
       <w:pPr>
         <w:spacing w:after="0" w:line="240" w:lineRule="auto"/>
@@ -19368,78 +19504,105 @@
           <w:color w:val="4472C4" w:themeColor="accent1"/>
         </w:rPr>
       </w:pPr>
-      <w:r>
+    </w:p>
+    <w:p>
+      <w:pPr>
+        <w:spacing w:after="0" w:line="240" w:lineRule="auto"/>
+        <w:ind w:left="0" w:firstLine="0"/>
         <w:rPr>
           <w:b/>
           <w:bCs/>
           <w:color w:val="4472C4" w:themeColor="accent1"/>
         </w:rPr>
-        <w:tab/>
-      </w:r>
-      <w:r>
+      </w:pPr>
+    </w:p>
+    <w:p>
+      <w:pPr>
+        <w:spacing w:after="0" w:line="240" w:lineRule="auto"/>
+        <w:ind w:left="0" w:firstLine="0"/>
         <w:rPr>
           <w:b/>
           <w:bCs/>
           <w:color w:val="4472C4" w:themeColor="accent1"/>
         </w:rPr>
-        <w:t>FIN SI</w:t>
-      </w:r>
-      <w:r>
+      </w:pPr>
+    </w:p>
+    <w:p>
+      <w:pPr>
+        <w:spacing w:after="0" w:line="240" w:lineRule="auto"/>
+        <w:ind w:left="0" w:firstLine="0"/>
         <w:rPr>
           <w:b/>
           <w:bCs/>
           <w:color w:val="4472C4" w:themeColor="accent1"/>
         </w:rPr>
-        <w:t xml:space="preserve"> </w:t>
-      </w:r>
-      <w:r>
+      </w:pPr>
+    </w:p>
+    <w:p>
+      <w:pPr>
+        <w:spacing w:after="0" w:line="240" w:lineRule="auto"/>
+        <w:ind w:left="0" w:firstLine="0"/>
         <w:rPr>
           <w:b/>
           <w:bCs/>
           <w:color w:val="4472C4" w:themeColor="accent1"/>
         </w:rPr>
-        <w:tab/>
-      </w:r>
-      <w:r>
+      </w:pPr>
+    </w:p>
+    <w:p>
+      <w:pPr>
+        <w:spacing w:after="0" w:line="240" w:lineRule="auto"/>
+        <w:ind w:left="0" w:firstLine="0"/>
         <w:rPr>
           <w:b/>
           <w:bCs/>
           <w:color w:val="4472C4" w:themeColor="accent1"/>
         </w:rPr>
-        <w:t>(S/2) +1</w:t>
-      </w:r>
-      <w:r>
+      </w:pPr>
+    </w:p>
+    <w:p>
+      <w:pPr>
+        <w:spacing w:after="0" w:line="240" w:lineRule="auto"/>
+        <w:ind w:left="0" w:firstLine="0"/>
         <w:rPr>
           <w:b/>
           <w:bCs/>
           <w:color w:val="4472C4" w:themeColor="accent1"/>
         </w:rPr>
-        <w:tab/>
-      </w:r>
-      <w:r>
+      </w:pPr>
+    </w:p>
+    <w:p>
+      <w:pPr>
+        <w:spacing w:after="0" w:line="240" w:lineRule="auto"/>
+        <w:ind w:left="0" w:firstLine="0"/>
         <w:rPr>
           <w:b/>
           <w:bCs/>
           <w:color w:val="4472C4" w:themeColor="accent1"/>
         </w:rPr>
-        <w:t>=</w:t>
-      </w:r>
-      <w:r>
+      </w:pPr>
+    </w:p>
+    <w:p>
+      <w:pPr>
+        <w:spacing w:after="0" w:line="240" w:lineRule="auto"/>
+        <w:ind w:left="0" w:firstLine="0"/>
         <w:rPr>
           <w:b/>
           <w:bCs/>
           <w:color w:val="4472C4" w:themeColor="accent1"/>
         </w:rPr>
-        <w:t>&lt;</w:t>
-      </w:r>
-      <w:r>
+      </w:pPr>
+    </w:p>
+    <w:p>
+      <w:pPr>
+        <w:spacing w:after="0" w:line="240" w:lineRule="auto"/>
+        <w:ind w:left="0" w:firstLine="0"/>
         <w:rPr>
           <w:b/>
           <w:bCs/>
           <w:color w:val="4472C4" w:themeColor="accent1"/>
         </w:rPr>
-        <w:t>1</w:t>
-      </w:r>
+      </w:pPr>
     </w:p>
     <w:p>
       <w:pPr>
@@ -19451,248 +19614,47 @@
           <w:color w:val="4472C4" w:themeColor="accent1"/>
         </w:rPr>
       </w:pPr>
-      <w:r>
+    </w:p>
+    <w:p>
+      <w:pPr>
+        <w:spacing w:after="160" w:line="259" w:lineRule="auto"/>
+        <w:ind w:left="0" w:firstLine="0"/>
         <w:rPr>
           <w:b/>
           <w:bCs/>
           <w:color w:val="4472C4" w:themeColor="accent1"/>
         </w:rPr>
-        <w:t xml:space="preserve">TANT QUE </w:t>
-      </w:r>
+      </w:pPr>
       <w:r>
         <w:rPr>
           <w:b/>
           <w:bCs/>
           <w:color w:val="4472C4" w:themeColor="accent1"/>
         </w:rPr>
-        <w:tab/>
-      </w:r>
-      <w:r>
+        <w:br w:type="page"/>
+      </w:r>
+    </w:p>
+    <w:p>
+      <w:pPr>
+        <w:spacing w:after="0" w:line="240" w:lineRule="auto"/>
+        <w:ind w:left="0" w:firstLine="0"/>
         <w:rPr>
           <w:b/>
           <w:bCs/>
           <w:color w:val="4472C4" w:themeColor="accent1"/>
         </w:rPr>
-        <w:t xml:space="preserve">S </w:t>
-      </w:r>
-      <w:r>
-        <w:rPr>
-          <w:b/>
-          <w:bCs/>
-          <w:color w:val="4472C4" w:themeColor="accent1"/>
-        </w:rPr>
-        <w:t xml:space="preserve">&gt;= </w:t>
-      </w:r>
-      <w:r>
-        <w:rPr>
-          <w:b/>
-          <w:bCs/>
-          <w:color w:val="4472C4" w:themeColor="accent1"/>
-        </w:rPr>
-        <w:t>1</w:t>
-      </w:r>
-    </w:p>
-    <w:p>
-      <w:pPr>
-        <w:spacing w:after="0" w:line="240" w:lineRule="auto"/>
-        <w:ind w:left="0" w:firstLine="0"/>
-        <w:rPr>
-          <w:b/>
-          <w:bCs/>
-          <w:color w:val="4472C4" w:themeColor="accent1"/>
-        </w:rPr>
-      </w:pPr>
-    </w:p>
-    <w:p>
-      <w:pPr>
-        <w:spacing w:after="0" w:line="240" w:lineRule="auto"/>
-        <w:ind w:left="0" w:firstLine="0"/>
-        <w:rPr>
-          <w:b/>
-          <w:bCs/>
-          <w:color w:val="4472C4" w:themeColor="accent1"/>
-        </w:rPr>
-      </w:pPr>
-      <w:proofErr w:type="spellStart"/>
-      <w:proofErr w:type="gramStart"/>
-      <w:r>
-        <w:rPr>
-          <w:b/>
-          <w:bCs/>
-          <w:color w:val="4472C4" w:themeColor="accent1"/>
-        </w:rPr>
-        <w:t>m</w:t>
-      </w:r>
-      <w:r>
-        <w:rPr>
-          <w:b/>
-          <w:bCs/>
-          <w:color w:val="4472C4" w:themeColor="accent1"/>
-        </w:rPr>
-        <w:t>ag</w:t>
-      </w:r>
-      <w:proofErr w:type="spellEnd"/>
-      <w:proofErr w:type="gramEnd"/>
-      <w:r>
-        <w:rPr>
-          <w:b/>
-          <w:bCs/>
-          <w:color w:val="4472C4" w:themeColor="accent1"/>
-        </w:rPr>
-        <w:t xml:space="preserve"> </w:t>
-      </w:r>
-      <w:r>
-        <w:rPr>
-          <w:b/>
-          <w:bCs/>
-          <w:color w:val="4472C4" w:themeColor="accent1"/>
-        </w:rPr>
-        <w:sym w:font="Wingdings" w:char="F0DF"/>
-      </w:r>
-      <w:r>
-        <w:rPr>
-          <w:b/>
-          <w:bCs/>
-          <w:color w:val="4472C4" w:themeColor="accent1"/>
-        </w:rPr>
-        <w:t xml:space="preserve"> </w:t>
-      </w:r>
-      <w:proofErr w:type="spellStart"/>
-      <w:r>
-        <w:rPr>
-          <w:b/>
-          <w:bCs/>
-          <w:color w:val="4472C4" w:themeColor="accent1"/>
-        </w:rPr>
-        <w:t>m</w:t>
-      </w:r>
-      <w:r>
-        <w:rPr>
-          <w:b/>
-          <w:bCs/>
-          <w:color w:val="4472C4" w:themeColor="accent1"/>
-        </w:rPr>
-        <w:t>ag</w:t>
-      </w:r>
-      <w:proofErr w:type="spellEnd"/>
-      <w:r>
-        <w:rPr>
-          <w:b/>
-          <w:bCs/>
-          <w:color w:val="4472C4" w:themeColor="accent1"/>
-        </w:rPr>
-        <w:t xml:space="preserve"> +1</w:t>
-      </w:r>
-    </w:p>
-    <w:p>
-      <w:pPr>
-        <w:spacing w:after="0" w:line="240" w:lineRule="auto"/>
-        <w:ind w:left="0" w:firstLine="0"/>
-        <w:rPr>
-          <w:b/>
-          <w:bCs/>
-          <w:color w:val="4472C4" w:themeColor="accent1"/>
-        </w:rPr>
-      </w:pPr>
-      <w:r>
-        <w:rPr>
-          <w:b/>
-          <w:bCs/>
-          <w:color w:val="4472C4" w:themeColor="accent1"/>
-        </w:rPr>
-        <w:t>Afficher "</w:t>
-      </w:r>
-      <w:r>
-        <w:rPr>
-          <w:b/>
-          <w:bCs/>
-          <w:color w:val="4472C4" w:themeColor="accent1"/>
-        </w:rPr>
-        <w:t>Vous avez acheté dans</w:t>
-      </w:r>
-      <w:r>
-        <w:rPr>
-          <w:b/>
-          <w:bCs/>
-          <w:color w:val="4472C4" w:themeColor="accent1"/>
-        </w:rPr>
-        <w:t xml:space="preserve"> » </w:t>
-      </w:r>
-      <w:proofErr w:type="spellStart"/>
-      <w:r>
-        <w:rPr>
-          <w:b/>
-          <w:bCs/>
-          <w:color w:val="4472C4" w:themeColor="accent1"/>
-        </w:rPr>
-        <w:t>mag</w:t>
-      </w:r>
-      <w:proofErr w:type="spellEnd"/>
-      <w:r>
-        <w:rPr>
-          <w:b/>
-          <w:bCs/>
-          <w:color w:val="4472C4" w:themeColor="accent1"/>
-        </w:rPr>
-        <w:t xml:space="preserve"> « </w:t>
-      </w:r>
-      <w:r>
-        <w:rPr>
-          <w:b/>
-          <w:bCs/>
-          <w:color w:val="4472C4" w:themeColor="accent1"/>
-        </w:rPr>
-        <w:t>magasins</w:t>
-      </w:r>
-      <w:r>
-        <w:rPr>
-          <w:b/>
-          <w:bCs/>
-          <w:color w:val="4472C4" w:themeColor="accent1"/>
-        </w:rPr>
-        <w:t>"</w:t>
-      </w:r>
-    </w:p>
-    <w:p>
-      <w:pPr>
-        <w:spacing w:after="0" w:line="240" w:lineRule="auto"/>
-        <w:ind w:left="0" w:firstLine="0"/>
-        <w:rPr>
-          <w:b/>
-          <w:bCs/>
-          <w:color w:val="4472C4" w:themeColor="accent1"/>
-        </w:rPr>
-      </w:pPr>
-    </w:p>
-    <w:p>
-      <w:pPr>
-        <w:spacing w:after="0" w:line="240" w:lineRule="auto"/>
-        <w:ind w:left="0" w:firstLine="0"/>
-        <w:rPr>
-          <w:b/>
-          <w:bCs/>
-          <w:color w:val="4472C4" w:themeColor="accent1"/>
-        </w:rPr>
-      </w:pPr>
-      <w:r>
-        <w:rPr>
-          <w:b/>
-          <w:bCs/>
-          <w:color w:val="4472C4" w:themeColor="accent1"/>
-        </w:rPr>
-        <w:t>Fin</w:t>
-      </w:r>
+      </w:pPr>
     </w:p>
     <w:p>
       <w:pPr>
         <w:pStyle w:val="Titre2"/>
         <w:ind w:left="-5"/>
       </w:pPr>
-      <w:bookmarkStart w:id="31" w:name="_Toc11042"/>
+      <w:bookmarkStart w:id="28" w:name="_Toc11042"/>
       <w:r>
         <w:t xml:space="preserve">EXERCICE 3.3 : RECHERCHER UN NOMBRE DANS UN TABLEAU </w:t>
       </w:r>
-      <w:bookmarkEnd w:id="31"/>
+      <w:bookmarkEnd w:id="28"/>
     </w:p>
     <w:p>
       <w:pPr>
@@ -19757,14 +19719,16 @@
         <w:rPr>
           <w:b/>
           <w:bCs/>
-          <w:color w:val="808080" w:themeColor="background1" w:themeShade="80"/>
+          <w:color w:val="A6A6A6" w:themeColor="background1" w:themeShade="A6"/>
+          <w:highlight w:val="lightGray"/>
         </w:rPr>
       </w:pPr>
       <w:r>
         <w:rPr>
           <w:b/>
           <w:bCs/>
-          <w:color w:val="808080" w:themeColor="background1" w:themeShade="80"/>
+          <w:color w:val="A6A6A6" w:themeColor="background1" w:themeShade="A6"/>
+          <w:highlight w:val="lightGray"/>
         </w:rPr>
         <w:t>Déclarer le tableau</w:t>
       </w:r>
@@ -19772,7 +19736,8 @@
         <w:rPr>
           <w:b/>
           <w:bCs/>
-          <w:color w:val="808080" w:themeColor="background1" w:themeShade="80"/>
+          <w:color w:val="A6A6A6" w:themeColor="background1" w:themeShade="A6"/>
+          <w:highlight w:val="lightGray"/>
         </w:rPr>
         <w:t xml:space="preserve"> T </w:t>
       </w:r>
@@ -19780,7 +19745,8 @@
         <w:rPr>
           <w:b/>
           <w:bCs/>
-          <w:color w:val="808080" w:themeColor="background1" w:themeShade="80"/>
+          <w:color w:val="A6A6A6" w:themeColor="background1" w:themeShade="A6"/>
+          <w:highlight w:val="lightGray"/>
         </w:rPr>
         <w:sym w:font="Wingdings" w:char="F0DF"/>
       </w:r>
@@ -19788,7 +19754,8 @@
         <w:rPr>
           <w:b/>
           <w:bCs/>
-          <w:color w:val="808080" w:themeColor="background1" w:themeShade="80"/>
+          <w:color w:val="A6A6A6" w:themeColor="background1" w:themeShade="A6"/>
+          <w:highlight w:val="lightGray"/>
         </w:rPr>
         <w:t xml:space="preserve"> </w:t>
       </w:r>
@@ -19797,7 +19764,8 @@
         <w:rPr>
           <w:b/>
           <w:bCs/>
-          <w:color w:val="808080" w:themeColor="background1" w:themeShade="80"/>
+          <w:color w:val="A6A6A6" w:themeColor="background1" w:themeShade="A6"/>
+          <w:highlight w:val="lightGray"/>
         </w:rPr>
         <w:t>[</w:t>
       </w:r>
@@ -19805,7 +19773,8 @@
         <w:rPr>
           <w:b/>
           <w:bCs/>
-          <w:color w:val="808080" w:themeColor="background1" w:themeShade="80"/>
+          <w:color w:val="A6A6A6" w:themeColor="background1" w:themeShade="A6"/>
+          <w:highlight w:val="lightGray"/>
         </w:rPr>
         <w:t xml:space="preserve"> ,</w:t>
       </w:r>
@@ -19814,7 +19783,8 @@
         <w:rPr>
           <w:b/>
           <w:bCs/>
-          <w:color w:val="808080" w:themeColor="background1" w:themeShade="80"/>
+          <w:color w:val="A6A6A6" w:themeColor="background1" w:themeShade="A6"/>
+          <w:highlight w:val="lightGray"/>
         </w:rPr>
         <w:t xml:space="preserve"> , , ]</w:t>
       </w:r>
@@ -19825,14 +19795,16 @@
         <w:rPr>
           <w:b/>
           <w:bCs/>
-          <w:color w:val="808080" w:themeColor="background1" w:themeShade="80"/>
+          <w:color w:val="A6A6A6" w:themeColor="background1" w:themeShade="A6"/>
+          <w:highlight w:val="lightGray"/>
         </w:rPr>
       </w:pPr>
       <w:r>
         <w:rPr>
           <w:b/>
           <w:bCs/>
-          <w:color w:val="808080" w:themeColor="background1" w:themeShade="80"/>
+          <w:color w:val="A6A6A6" w:themeColor="background1" w:themeShade="A6"/>
+          <w:highlight w:val="lightGray"/>
         </w:rPr>
         <w:t>Déclarer les nombres entier</w:t>
       </w:r>
@@ -19840,7 +19812,8 @@
         <w:rPr>
           <w:b/>
           <w:bCs/>
-          <w:color w:val="808080" w:themeColor="background1" w:themeShade="80"/>
+          <w:color w:val="A6A6A6" w:themeColor="background1" w:themeShade="A6"/>
+          <w:highlight w:val="lightGray"/>
         </w:rPr>
         <w:t>s</w:t>
       </w:r>
@@ -19848,7 +19821,8 @@
         <w:rPr>
           <w:b/>
           <w:bCs/>
-          <w:color w:val="808080" w:themeColor="background1" w:themeShade="80"/>
+          <w:color w:val="A6A6A6" w:themeColor="background1" w:themeShade="A6"/>
+          <w:highlight w:val="lightGray"/>
         </w:rPr>
         <w:t xml:space="preserve"> dans le tableau</w:t>
       </w:r>
@@ -19859,17 +19833,34 @@
         <w:rPr>
           <w:b/>
           <w:bCs/>
-          <w:color w:val="808080" w:themeColor="background1" w:themeShade="80"/>
+          <w:color w:val="A6A6A6" w:themeColor="background1" w:themeShade="A6"/>
         </w:rPr>
       </w:pPr>
       <w:r>
         <w:rPr>
           <w:b/>
           <w:bCs/>
-          <w:color w:val="808080" w:themeColor="background1" w:themeShade="80"/>
+          <w:color w:val="A6A6A6" w:themeColor="background1" w:themeShade="A6"/>
+          <w:highlight w:val="lightGray"/>
         </w:rPr>
         <w:t>Trier les nombres entiers</w:t>
       </w:r>
+      <w:r>
+        <w:rPr>
+          <w:b/>
+          <w:bCs/>
+          <w:color w:val="A6A6A6" w:themeColor="background1" w:themeShade="A6"/>
+        </w:rPr>
+        <w:t xml:space="preserve"> </w:t>
+      </w:r>
+      <w:r>
+        <w:rPr>
+          <w:b/>
+          <w:bCs/>
+          <w:color w:val="A6A6A6" w:themeColor="background1" w:themeShade="A6"/>
+        </w:rPr>
+        <w:t>fait</w:t>
+      </w:r>
     </w:p>
     <w:p>
       <w:pPr>
@@ -19877,7 +19868,7 @@
         <w:rPr>
           <w:b/>
           <w:bCs/>
-          <w:color w:val="808080" w:themeColor="background1" w:themeShade="80"/>
+          <w:color w:val="A6A6A6" w:themeColor="background1" w:themeShade="A6"/>
         </w:rPr>
       </w:pPr>
     </w:p>
@@ -19887,14 +19878,78 @@
         <w:rPr>
           <w:b/>
           <w:bCs/>
-          <w:color w:val="808080" w:themeColor="background1" w:themeShade="80"/>
+          <w:color w:val="A6A6A6" w:themeColor="background1" w:themeShade="A6"/>
         </w:rPr>
       </w:pPr>
       <w:r>
         <w:rPr>
           <w:b/>
           <w:bCs/>
-          <w:color w:val="808080" w:themeColor="background1" w:themeShade="80"/>
+          <w:color w:val="A6A6A6" w:themeColor="background1" w:themeShade="A6"/>
+        </w:rPr>
+        <w:t>I : index</w:t>
+      </w:r>
+    </w:p>
+    <w:p>
+      <w:pPr>
+        <w:ind w:left="-5"/>
+        <w:rPr>
+          <w:b/>
+          <w:bCs/>
+          <w:color w:val="A6A6A6" w:themeColor="background1" w:themeShade="A6"/>
+        </w:rPr>
+      </w:pPr>
+      <w:r>
+        <w:rPr>
+          <w:b/>
+          <w:bCs/>
+          <w:color w:val="A6A6A6" w:themeColor="background1" w:themeShade="A6"/>
+        </w:rPr>
+        <w:t>D : donnée</w:t>
+      </w:r>
+    </w:p>
+    <w:p>
+      <w:pPr>
+        <w:ind w:left="-5"/>
+        <w:rPr>
+          <w:b/>
+          <w:bCs/>
+          <w:color w:val="A6A6A6" w:themeColor="background1" w:themeShade="A6"/>
+        </w:rPr>
+      </w:pPr>
+      <w:r>
+        <w:rPr>
+          <w:b/>
+          <w:bCs/>
+          <w:color w:val="A6A6A6" w:themeColor="background1" w:themeShade="A6"/>
+        </w:rPr>
+        <w:t>N : nombre</w:t>
+      </w:r>
+    </w:p>
+    <w:p>
+      <w:pPr>
+        <w:ind w:left="-5"/>
+        <w:rPr>
+          <w:b/>
+          <w:bCs/>
+          <w:color w:val="A6A6A6" w:themeColor="background1" w:themeShade="A6"/>
+        </w:rPr>
+      </w:pPr>
+    </w:p>
+    <w:p>
+      <w:pPr>
+        <w:ind w:left="-5"/>
+        <w:rPr>
+          <w:b/>
+          <w:bCs/>
+          <w:color w:val="A6A6A6" w:themeColor="background1" w:themeShade="A6"/>
+        </w:rPr>
+      </w:pPr>
+      <w:r>
+        <w:rPr>
+          <w:b/>
+          <w:bCs/>
+          <w:color w:val="A6A6A6" w:themeColor="background1" w:themeShade="A6"/>
         </w:rPr>
         <w:t>Ecrire « saisir un nombre »</w:t>
       </w:r>
@@ -19905,14 +19960,14 @@
         <w:rPr>
           <w:b/>
           <w:bCs/>
-          <w:color w:val="808080" w:themeColor="background1" w:themeShade="80"/>
+          <w:color w:val="A6A6A6" w:themeColor="background1" w:themeShade="A6"/>
         </w:rPr>
       </w:pPr>
       <w:r>
         <w:rPr>
           <w:b/>
           <w:bCs/>
-          <w:color w:val="808080" w:themeColor="background1" w:themeShade="80"/>
+          <w:color w:val="A6A6A6" w:themeColor="background1" w:themeShade="A6"/>
         </w:rPr>
         <w:t>Lire N</w:t>
       </w:r>
@@ -19923,7 +19978,7 @@
         <w:rPr>
           <w:b/>
           <w:bCs/>
-          <w:color w:val="808080" w:themeColor="background1" w:themeShade="80"/>
+          <w:color w:val="A6A6A6" w:themeColor="background1" w:themeShade="A6"/>
         </w:rPr>
       </w:pPr>
     </w:p>
@@ -19933,34 +19988,96 @@
         <w:rPr>
           <w:b/>
           <w:bCs/>
-          <w:color w:val="808080" w:themeColor="background1" w:themeShade="80"/>
+          <w:color w:val="A6A6A6" w:themeColor="background1" w:themeShade="A6"/>
         </w:rPr>
       </w:pPr>
       <w:r>
         <w:rPr>
           <w:b/>
           <w:bCs/>
-          <w:color w:val="808080" w:themeColor="background1" w:themeShade="80"/>
+          <w:color w:val="A6A6A6" w:themeColor="background1" w:themeShade="A6"/>
+        </w:rPr>
+        <w:t>Comparer N avec D de I zéro</w:t>
+      </w:r>
+    </w:p>
+    <w:p>
+      <w:pPr>
+        <w:ind w:left="-5"/>
+        <w:rPr>
+          <w:b/>
+          <w:bCs/>
+          <w:color w:val="A6A6A6" w:themeColor="background1" w:themeShade="A6"/>
+        </w:rPr>
+      </w:pPr>
+    </w:p>
+    <w:p>
+      <w:pPr>
+        <w:ind w:left="-5"/>
+        <w:rPr>
+          <w:b/>
+          <w:bCs/>
+          <w:color w:val="A6A6A6" w:themeColor="background1" w:themeShade="A6"/>
+        </w:rPr>
+      </w:pPr>
+      <w:r>
+        <w:rPr>
+          <w:b/>
+          <w:bCs/>
+          <w:color w:val="A6A6A6" w:themeColor="background1" w:themeShade="A6"/>
+        </w:rPr>
+        <w:t>Boucle</w:t>
+      </w:r>
+      <w:r>
+        <w:rPr>
+          <w:b/>
+          <w:bCs/>
+          <w:color w:val="A6A6A6" w:themeColor="background1" w:themeShade="A6"/>
+        </w:rPr>
+        <w:t xml:space="preserve"> répéter</w:t>
+      </w:r>
+    </w:p>
+    <w:p>
+      <w:pPr>
+        <w:ind w:left="-5"/>
+        <w:rPr>
+          <w:b/>
+          <w:bCs/>
+          <w:color w:val="A6A6A6" w:themeColor="background1" w:themeShade="A6"/>
+        </w:rPr>
+      </w:pPr>
+      <w:r>
+        <w:rPr>
+          <w:b/>
+          <w:bCs/>
+          <w:color w:val="A6A6A6" w:themeColor="background1" w:themeShade="A6"/>
         </w:rPr>
         <w:t xml:space="preserve">Comparer N avec chaque index du tableau </w:t>
       </w:r>
     </w:p>
     <w:p>
       <w:pPr>
-        <w:ind w:left="0" w:firstLine="0"/>
+        <w:ind w:left="-5"/>
         <w:rPr>
           <w:b/>
           <w:bCs/>
-          <w:color w:val="808080" w:themeColor="background1" w:themeShade="80"/>
+          <w:color w:val="A6A6A6" w:themeColor="background1" w:themeShade="A6"/>
         </w:rPr>
       </w:pPr>
       <w:r>
         <w:rPr>
           <w:b/>
           <w:bCs/>
-          <w:color w:val="808080" w:themeColor="background1" w:themeShade="80"/>
-        </w:rPr>
-        <w:t>Si vrai afficher index</w:t>
+          <w:color w:val="A6A6A6" w:themeColor="background1" w:themeShade="A6"/>
+        </w:rPr>
+        <w:t>Si N</w:t>
+      </w:r>
+      <w:r>
+        <w:rPr>
+          <w:b/>
+          <w:bCs/>
+          <w:color w:val="A6A6A6" w:themeColor="background1" w:themeShade="A6"/>
+        </w:rPr>
+        <w:t xml:space="preserve"> &gt; D ou N &lt; D alors </w:t>
       </w:r>
     </w:p>
     <w:p>
@@ -19969,16 +20086,16 @@
         <w:rPr>
           <w:b/>
           <w:bCs/>
-          <w:color w:val="808080" w:themeColor="background1" w:themeShade="80"/>
+          <w:color w:val="A6A6A6" w:themeColor="background1" w:themeShade="A6"/>
         </w:rPr>
       </w:pPr>
       <w:r>
         <w:rPr>
           <w:b/>
           <w:bCs/>
-          <w:color w:val="808080" w:themeColor="background1" w:themeShade="80"/>
-        </w:rPr>
-        <w:t xml:space="preserve">Si faux afficher 404 </w:t>
+          <w:color w:val="A6A6A6" w:themeColor="background1" w:themeShade="A6"/>
+        </w:rPr>
+        <w:t>Alors comparer N avec D de I+1</w:t>
       </w:r>
     </w:p>
     <w:p>
@@ -19987,14 +20104,114 @@
         <w:rPr>
           <w:b/>
           <w:bCs/>
-          <w:color w:val="4472C4" w:themeColor="accent1"/>
+          <w:color w:val="A6A6A6" w:themeColor="background1" w:themeShade="A6"/>
         </w:rPr>
       </w:pPr>
       <w:r>
         <w:rPr>
           <w:b/>
           <w:bCs/>
-          <w:color w:val="4472C4" w:themeColor="accent1"/>
+          <w:color w:val="A6A6A6" w:themeColor="background1" w:themeShade="A6"/>
+        </w:rPr>
+        <w:t xml:space="preserve">Tant que N&gt; D ou N &lt; D </w:t>
+      </w:r>
+    </w:p>
+    <w:p>
+      <w:pPr>
+        <w:ind w:left="-5"/>
+        <w:rPr>
+          <w:b/>
+          <w:bCs/>
+          <w:color w:val="A6A6A6" w:themeColor="background1" w:themeShade="A6"/>
+        </w:rPr>
+      </w:pPr>
+      <w:r>
+        <w:rPr>
+          <w:b/>
+          <w:bCs/>
+          <w:color w:val="A6A6A6" w:themeColor="background1" w:themeShade="A6"/>
+        </w:rPr>
+        <w:t xml:space="preserve">Si faux dernier index afficher 404 </w:t>
+      </w:r>
+    </w:p>
+    <w:p>
+      <w:pPr>
+        <w:ind w:left="-5"/>
+        <w:rPr>
+          <w:b/>
+          <w:bCs/>
+          <w:color w:val="A6A6A6" w:themeColor="background1" w:themeShade="A6"/>
+        </w:rPr>
+      </w:pPr>
+      <w:r>
+        <w:rPr>
+          <w:b/>
+          <w:bCs/>
+          <w:color w:val="A6A6A6" w:themeColor="background1" w:themeShade="A6"/>
+        </w:rPr>
+        <w:t xml:space="preserve">Fin si N=D </w:t>
+      </w:r>
+    </w:p>
+    <w:p>
+      <w:pPr>
+        <w:ind w:left="-5"/>
+        <w:rPr>
+          <w:b/>
+          <w:bCs/>
+          <w:color w:val="A6A6A6" w:themeColor="background1" w:themeShade="A6"/>
+        </w:rPr>
+      </w:pPr>
+    </w:p>
+    <w:p>
+      <w:pPr>
+        <w:ind w:left="-5"/>
+        <w:rPr>
+          <w:b/>
+          <w:bCs/>
+          <w:color w:val="A6A6A6" w:themeColor="background1" w:themeShade="A6"/>
+        </w:rPr>
+      </w:pPr>
+    </w:p>
+    <w:p>
+      <w:pPr>
+        <w:ind w:left="-5"/>
+        <w:rPr>
+          <w:b/>
+          <w:bCs/>
+          <w:color w:val="A6A6A6" w:themeColor="background1" w:themeShade="A6"/>
+        </w:rPr>
+      </w:pPr>
+      <w:r>
+        <w:rPr>
+          <w:b/>
+          <w:bCs/>
+          <w:color w:val="A6A6A6" w:themeColor="background1" w:themeShade="A6"/>
+        </w:rPr>
+        <w:t xml:space="preserve">Sinon afficher </w:t>
+      </w:r>
+      <w:r>
+        <w:rPr>
+          <w:b/>
+          <w:bCs/>
+          <w:color w:val="A6A6A6" w:themeColor="background1" w:themeShade="A6"/>
+        </w:rPr>
+        <w:t>I</w:t>
+      </w:r>
+    </w:p>
+    <w:p>
+      <w:pPr>
+        <w:ind w:left="-5"/>
+        <w:rPr>
+          <w:b/>
+          <w:bCs/>
+          <w:color w:val="A6A6A6" w:themeColor="background1" w:themeShade="A6"/>
+        </w:rPr>
+      </w:pPr>
+      <w:r>
+        <w:rPr>
+          <w:b/>
+          <w:bCs/>
+          <w:color w:val="A6A6A6" w:themeColor="background1" w:themeShade="A6"/>
         </w:rPr>
         <w:t xml:space="preserve"> </w:t>
       </w:r>
@@ -20005,7 +20222,6 @@
         <w:ind w:left="0" w:firstLine="0"/>
       </w:pPr>
       <w:r>
-        <w:lastRenderedPageBreak/>
         <w:t xml:space="preserve"> </w:t>
       </w:r>
     </w:p>
@@ -20014,11 +20230,11 @@
         <w:pStyle w:val="Titre2"/>
         <w:ind w:left="-5"/>
       </w:pPr>
-      <w:bookmarkStart w:id="32" w:name="_Toc11043"/>
+      <w:bookmarkStart w:id="29" w:name="_Toc11043"/>
       <w:r>
         <w:t xml:space="preserve">EXERCICE 3.4 : RECHERCHER UNE LETTRE DANS UNE CHAINE DE CARACTERES </w:t>
       </w:r>
-      <w:bookmarkEnd w:id="32"/>
+      <w:bookmarkEnd w:id="29"/>
     </w:p>
     <w:p>
       <w:pPr>
@@ -20132,7 +20348,329 @@
       <w:pPr>
         <w:spacing w:after="133" w:line="259" w:lineRule="auto"/>
         <w:ind w:left="47" w:firstLine="0"/>
-        <w:jc w:val="center"/>
+      </w:pPr>
+    </w:p>
+    <w:p>
+      <w:pPr>
+        <w:spacing w:after="133" w:line="259" w:lineRule="auto"/>
+        <w:ind w:left="47" w:firstLine="0"/>
+      </w:pPr>
+    </w:p>
+    <w:p>
+      <w:pPr>
+        <w:spacing w:after="133" w:line="259" w:lineRule="auto"/>
+        <w:ind w:left="47" w:firstLine="0"/>
+      </w:pPr>
+    </w:p>
+    <w:p>
+      <w:pPr>
+        <w:spacing w:after="133" w:line="259" w:lineRule="auto"/>
+        <w:ind w:left="47" w:firstLine="0"/>
+        <w:rPr>
+          <w:color w:val="808080" w:themeColor="background1" w:themeShade="80"/>
+        </w:rPr>
+      </w:pPr>
+      <w:r>
+        <w:rPr>
+          <w:color w:val="808080" w:themeColor="background1" w:themeShade="80"/>
+        </w:rPr>
+        <w:t>Répéter</w:t>
+      </w:r>
+    </w:p>
+    <w:p>
+      <w:pPr>
+        <w:spacing w:after="133" w:line="259" w:lineRule="auto"/>
+        <w:ind w:left="47" w:firstLine="0"/>
+        <w:rPr>
+          <w:color w:val="808080" w:themeColor="background1" w:themeShade="80"/>
+        </w:rPr>
+      </w:pPr>
+      <w:r>
+        <w:rPr>
+          <w:color w:val="808080" w:themeColor="background1" w:themeShade="80"/>
+        </w:rPr>
+        <w:t>Ecrire « saisissez un mot ou une phrase </w:t>
+      </w:r>
+      <w:proofErr w:type="gramStart"/>
+      <w:r>
+        <w:rPr>
+          <w:color w:val="808080" w:themeColor="background1" w:themeShade="80"/>
+        </w:rPr>
+        <w:t>»  string</w:t>
+      </w:r>
+      <w:proofErr w:type="gramEnd"/>
+      <w:r>
+        <w:rPr>
+          <w:color w:val="808080" w:themeColor="background1" w:themeShade="80"/>
+        </w:rPr>
+        <w:t xml:space="preserve"> ? </w:t>
+      </w:r>
+    </w:p>
+    <w:p>
+      <w:pPr>
+        <w:spacing w:after="133" w:line="259" w:lineRule="auto"/>
+        <w:ind w:left="47" w:firstLine="0"/>
+        <w:rPr>
+          <w:color w:val="808080" w:themeColor="background1" w:themeShade="80"/>
+        </w:rPr>
+      </w:pPr>
+      <w:r>
+        <w:rPr>
+          <w:color w:val="808080" w:themeColor="background1" w:themeShade="80"/>
+        </w:rPr>
+        <w:t>Lire chaîne</w:t>
+      </w:r>
+    </w:p>
+    <w:p>
+      <w:pPr>
+        <w:spacing w:after="133" w:line="259" w:lineRule="auto"/>
+        <w:ind w:left="47" w:firstLine="0"/>
+        <w:rPr>
+          <w:color w:val="808080" w:themeColor="background1" w:themeShade="80"/>
+        </w:rPr>
+      </w:pPr>
+      <w:r>
+        <w:rPr>
+          <w:color w:val="808080" w:themeColor="background1" w:themeShade="80"/>
+        </w:rPr>
+        <w:t>Déclarer fin point</w:t>
+      </w:r>
+    </w:p>
+    <w:p>
+      <w:pPr>
+        <w:spacing w:after="133" w:line="259" w:lineRule="auto"/>
+        <w:ind w:left="47" w:firstLine="0"/>
+        <w:rPr>
+          <w:color w:val="808080" w:themeColor="background1" w:themeShade="80"/>
+        </w:rPr>
+      </w:pPr>
+      <w:r>
+        <w:rPr>
+          <w:color w:val="808080" w:themeColor="background1" w:themeShade="80"/>
+        </w:rPr>
+        <w:t>Tant que juste point dans chaine</w:t>
+      </w:r>
+    </w:p>
+    <w:p>
+      <w:pPr>
+        <w:spacing w:after="133" w:line="259" w:lineRule="auto"/>
+        <w:ind w:left="47" w:firstLine="0"/>
+        <w:rPr>
+          <w:color w:val="808080" w:themeColor="background1" w:themeShade="80"/>
+        </w:rPr>
+      </w:pPr>
+    </w:p>
+    <w:p>
+      <w:pPr>
+        <w:spacing w:after="133" w:line="259" w:lineRule="auto"/>
+        <w:ind w:left="47" w:firstLine="0"/>
+        <w:rPr>
+          <w:color w:val="808080" w:themeColor="background1" w:themeShade="80"/>
+        </w:rPr>
+      </w:pPr>
+      <w:r>
+        <w:rPr>
+          <w:color w:val="808080" w:themeColor="background1" w:themeShade="80"/>
+        </w:rPr>
+        <w:t>SINON</w:t>
+      </w:r>
+    </w:p>
+    <w:p>
+      <w:pPr>
+        <w:spacing w:after="133" w:line="259" w:lineRule="auto"/>
+        <w:ind w:left="47" w:firstLine="0"/>
+        <w:rPr>
+          <w:color w:val="808080" w:themeColor="background1" w:themeShade="80"/>
+        </w:rPr>
+      </w:pPr>
+      <w:r>
+        <w:rPr>
+          <w:color w:val="808080" w:themeColor="background1" w:themeShade="80"/>
+        </w:rPr>
+        <w:t>Ecrire « choisir une lettre »</w:t>
+      </w:r>
+    </w:p>
+    <w:p>
+      <w:pPr>
+        <w:spacing w:after="133" w:line="259" w:lineRule="auto"/>
+        <w:ind w:left="47" w:firstLine="0"/>
+        <w:rPr>
+          <w:color w:val="808080" w:themeColor="background1" w:themeShade="80"/>
+        </w:rPr>
+      </w:pPr>
+      <w:r>
+        <w:rPr>
+          <w:color w:val="808080" w:themeColor="background1" w:themeShade="80"/>
+        </w:rPr>
+        <w:t>Lire Lettre</w:t>
+      </w:r>
+    </w:p>
+    <w:p>
+      <w:pPr>
+        <w:spacing w:after="133" w:line="259" w:lineRule="auto"/>
+        <w:ind w:left="47" w:firstLine="0"/>
+        <w:rPr>
+          <w:color w:val="808080" w:themeColor="background1" w:themeShade="80"/>
+        </w:rPr>
+      </w:pPr>
+      <w:r>
+        <w:rPr>
+          <w:color w:val="808080" w:themeColor="background1" w:themeShade="80"/>
+        </w:rPr>
+        <w:t>Comparer lettre index de la chaine</w:t>
+      </w:r>
+    </w:p>
+    <w:p>
+      <w:pPr>
+        <w:spacing w:after="133" w:line="259" w:lineRule="auto"/>
+        <w:ind w:left="47" w:firstLine="0"/>
+        <w:rPr>
+          <w:color w:val="808080" w:themeColor="background1" w:themeShade="80"/>
+        </w:rPr>
+      </w:pPr>
+      <w:r>
+        <w:rPr>
+          <w:color w:val="808080" w:themeColor="background1" w:themeShade="80"/>
+        </w:rPr>
+        <w:t>Si lettre</w:t>
+      </w:r>
+      <w:r>
+        <w:rPr>
+          <w:color w:val="808080" w:themeColor="background1" w:themeShade="80"/>
+        </w:rPr>
+        <w:t xml:space="preserve"> vraie</w:t>
+      </w:r>
+      <w:r>
+        <w:rPr>
+          <w:color w:val="808080" w:themeColor="background1" w:themeShade="80"/>
+        </w:rPr>
+        <w:t xml:space="preserve"> alors </w:t>
+      </w:r>
+    </w:p>
+    <w:p>
+      <w:pPr>
+        <w:spacing w:after="133" w:line="259" w:lineRule="auto"/>
+        <w:ind w:left="47" w:firstLine="0"/>
+        <w:rPr>
+          <w:color w:val="808080" w:themeColor="background1" w:themeShade="80"/>
+        </w:rPr>
+      </w:pPr>
+      <w:r>
+        <w:rPr>
+          <w:color w:val="808080" w:themeColor="background1" w:themeShade="80"/>
+        </w:rPr>
+        <w:t>Afficher la lettre est présente</w:t>
+      </w:r>
+    </w:p>
+    <w:p>
+      <w:pPr>
+        <w:spacing w:after="133" w:line="259" w:lineRule="auto"/>
+        <w:ind w:left="47" w:firstLine="0"/>
+        <w:rPr>
+          <w:color w:val="808080" w:themeColor="background1" w:themeShade="80"/>
+        </w:rPr>
+      </w:pPr>
+      <w:r>
+        <w:rPr>
+          <w:color w:val="808080" w:themeColor="background1" w:themeShade="80"/>
+        </w:rPr>
+        <w:t xml:space="preserve">Sinon </w:t>
+      </w:r>
+    </w:p>
+    <w:p>
+      <w:pPr>
+        <w:spacing w:after="133" w:line="259" w:lineRule="auto"/>
+        <w:ind w:left="47" w:firstLine="0"/>
+        <w:rPr>
+          <w:color w:val="808080" w:themeColor="background1" w:themeShade="80"/>
+        </w:rPr>
+      </w:pPr>
+      <w:r>
+        <w:rPr>
+          <w:color w:val="808080" w:themeColor="background1" w:themeShade="80"/>
+        </w:rPr>
+        <w:t>Afficher la lettre n’est pas présente »</w:t>
+      </w:r>
+    </w:p>
+    <w:p>
+      <w:pPr>
+        <w:spacing w:after="133" w:line="259" w:lineRule="auto"/>
+        <w:ind w:left="47" w:firstLine="0"/>
+        <w:rPr>
+          <w:color w:val="808080" w:themeColor="background1" w:themeShade="80"/>
+        </w:rPr>
+      </w:pPr>
+    </w:p>
+    <w:p>
+      <w:pPr>
+        <w:spacing w:after="133" w:line="259" w:lineRule="auto"/>
+        <w:ind w:left="47" w:firstLine="0"/>
+        <w:rPr>
+          <w:color w:val="808080" w:themeColor="background1" w:themeShade="80"/>
+        </w:rPr>
+      </w:pPr>
+      <w:r>
+        <w:rPr>
+          <w:color w:val="808080" w:themeColor="background1" w:themeShade="80"/>
+        </w:rPr>
+        <w:t xml:space="preserve">Fin </w:t>
+      </w:r>
+    </w:p>
+    <w:p>
+      <w:pPr>
+        <w:spacing w:after="133" w:line="259" w:lineRule="auto"/>
+        <w:ind w:left="47" w:firstLine="0"/>
+        <w:rPr>
+          <w:color w:val="808080" w:themeColor="background1" w:themeShade="80"/>
+        </w:rPr>
+      </w:pPr>
+    </w:p>
+    <w:p>
+      <w:pPr>
+        <w:spacing w:after="133" w:line="259" w:lineRule="auto"/>
+        <w:ind w:left="47" w:firstLine="0"/>
+        <w:rPr>
+          <w:color w:val="808080" w:themeColor="background1" w:themeShade="80"/>
+        </w:rPr>
+      </w:pPr>
+    </w:p>
+    <w:p>
+      <w:pPr>
+        <w:spacing w:after="133" w:line="259" w:lineRule="auto"/>
+        <w:ind w:left="47" w:firstLine="0"/>
+        <w:rPr>
+          <w:color w:val="808080" w:themeColor="background1" w:themeShade="80"/>
+        </w:rPr>
+      </w:pPr>
+    </w:p>
+    <w:p>
+      <w:pPr>
+        <w:spacing w:after="133" w:line="259" w:lineRule="auto"/>
+        <w:ind w:left="47" w:firstLine="0"/>
+      </w:pPr>
+    </w:p>
+    <w:p>
+      <w:pPr>
+        <w:spacing w:after="133" w:line="259" w:lineRule="auto"/>
+        <w:ind w:left="47" w:firstLine="0"/>
+      </w:pPr>
+    </w:p>
+    <w:p>
+      <w:pPr>
+        <w:spacing w:after="133" w:line="259" w:lineRule="auto"/>
+        <w:ind w:left="47" w:firstLine="0"/>
+      </w:pPr>
+    </w:p>
+    <w:p>
+      <w:pPr>
+        <w:spacing w:after="133" w:line="259" w:lineRule="auto"/>
+        <w:ind w:left="47" w:firstLine="0"/>
+      </w:pPr>
+    </w:p>
+    <w:p>
+      <w:pPr>
+        <w:spacing w:after="133" w:line="259" w:lineRule="auto"/>
+        <w:ind w:left="47" w:firstLine="0"/>
       </w:pPr>
       <w:r>
         <w:t xml:space="preserve"> </w:t>

</xml_diff>